<commit_message>
fixed some dead links and changed ` -> \' so it works in .js
</commit_message>
<xml_diff>
--- a/Complimentary Course Content/Module2/Labs/Module 2 Lesson 5 Lab.docx
+++ b/Complimentary Course Content/Module2/Labs/Module 2 Lesson 5 Lab.docx
@@ -41,7 +41,15 @@
     </w:p>
     <w:p>
       <w:r>
-        <w:t>In this lab, we'll implement in-memory (mocked data) RESTful API backend for a blog.</w:t>
+        <w:t xml:space="preserve">In this lab, we'll implement in-memory (mocked data) </w:t>
+      </w:r>
+      <w:proofErr w:type="spellStart"/>
+      <w:r>
+        <w:t>RESTful</w:t>
+      </w:r>
+      <w:proofErr w:type="spellEnd"/>
+      <w:r>
+        <w:t xml:space="preserve"> API backend for a blog.</w:t>
       </w:r>
     </w:p>
     <w:p>
@@ -77,11 +85,24 @@
       <w:r>
         <w:t xml:space="preserve">a </w:t>
       </w:r>
-      <w:r>
-        <w:t xml:space="preserve">js </w:t>
-      </w:r>
-      <w:r>
-        <w:t>file and implement Node RESTful API server with CRUD using Express</w:t>
+      <w:proofErr w:type="spellStart"/>
+      <w:r>
+        <w:t>js</w:t>
+      </w:r>
+      <w:proofErr w:type="spellEnd"/>
+      <w:r>
+        <w:t xml:space="preserve"> </w:t>
+      </w:r>
+      <w:r>
+        <w:t xml:space="preserve">file and implement Node </w:t>
+      </w:r>
+      <w:proofErr w:type="spellStart"/>
+      <w:r>
+        <w:t>RESTful</w:t>
+      </w:r>
+      <w:proofErr w:type="spellEnd"/>
+      <w:r>
+        <w:t xml:space="preserve"> API server with CRUD using Express</w:t>
       </w:r>
     </w:p>
     <w:p>
@@ -104,8 +125,17 @@
             <w:rStyle w:val="Hyperlink"/>
             <w:rFonts w:ascii="Courier" w:hAnsi="Courier"/>
           </w:rPr>
-          <w:t>code/lesson5/lab/posts.json</w:t>
+          <w:t>code/lesson5/lab/</w:t>
         </w:r>
+        <w:proofErr w:type="spellStart"/>
+        <w:r>
+          <w:rPr>
+            <w:rStyle w:val="Hyperlink"/>
+            <w:rFonts w:ascii="Courier" w:hAnsi="Courier"/>
+          </w:rPr>
+          <w:t>posts.json</w:t>
+        </w:r>
+        <w:proofErr w:type="spellEnd"/>
       </w:hyperlink>
       <w:r>
         <w:t>)</w:t>
@@ -151,7 +181,15 @@
         <w:t xml:space="preserve">Windows PowerShell, Mac Terminal, or some other shell with node.js </w:t>
       </w:r>
       <w:r>
-        <w:t xml:space="preserve">and npm </w:t>
+        <w:t xml:space="preserve">and </w:t>
+      </w:r>
+      <w:proofErr w:type="spellStart"/>
+      <w:r>
+        <w:t>npm</w:t>
+      </w:r>
+      <w:proofErr w:type="spellEnd"/>
+      <w:r>
+        <w:t xml:space="preserve"> </w:t>
       </w:r>
       <w:r>
         <w:t>installed</w:t>
@@ -240,7 +278,15 @@
         <w:t xml:space="preserve">Exercise 1: </w:t>
       </w:r>
       <w:r>
-        <w:t>Node RESTful API server</w:t>
+        <w:t xml:space="preserve">Node </w:t>
+      </w:r>
+      <w:proofErr w:type="spellStart"/>
+      <w:r>
+        <w:t>RESTful</w:t>
+      </w:r>
+      <w:proofErr w:type="spellEnd"/>
+      <w:r>
+        <w:t xml:space="preserve"> API server</w:t>
       </w:r>
     </w:p>
     <w:p>
@@ -251,7 +297,15 @@
         <w:t xml:space="preserve">Exercise 1: </w:t>
       </w:r>
       <w:r>
-        <w:t>Node RESTful API server</w:t>
+        <w:t xml:space="preserve">Node </w:t>
+      </w:r>
+      <w:proofErr w:type="spellStart"/>
+      <w:r>
+        <w:t>RESTful</w:t>
+      </w:r>
+      <w:proofErr w:type="spellEnd"/>
+      <w:r>
+        <w:t xml:space="preserve"> API server</w:t>
       </w:r>
     </w:p>
     <w:p>
@@ -262,7 +316,15 @@
         <w:t xml:space="preserve">write a </w:t>
       </w:r>
       <w:r>
-        <w:t>Node RESTful API server with CRUD using Express</w:t>
+        <w:t xml:space="preserve">Node </w:t>
+      </w:r>
+      <w:proofErr w:type="spellStart"/>
+      <w:r>
+        <w:t>RESTful</w:t>
+      </w:r>
+      <w:proofErr w:type="spellEnd"/>
+      <w:r>
+        <w:t xml:space="preserve"> API server with CRUD using Express</w:t>
       </w:r>
       <w:r>
         <w:t>.</w:t>
@@ -400,12 +462,28 @@
       <w:r>
         <w:t xml:space="preserve">ncies with </w:t>
       </w:r>
+      <w:proofErr w:type="spellStart"/>
       <w:r>
         <w:rPr>
           <w:rFonts w:ascii="Courier" w:hAnsi="Courier"/>
         </w:rPr>
-        <w:t>npm i</w:t>
-      </w:r>
+        <w:t>npm</w:t>
+      </w:r>
+      <w:proofErr w:type="spellEnd"/>
+      <w:r>
+        <w:rPr>
+          <w:rFonts w:ascii="Courier" w:hAnsi="Courier"/>
+        </w:rPr>
+        <w:t xml:space="preserve"> </w:t>
+      </w:r>
+      <w:proofErr w:type="spellStart"/>
+      <w:r>
+        <w:rPr>
+          <w:rFonts w:ascii="Courier" w:hAnsi="Courier"/>
+        </w:rPr>
+        <w:t>i</w:t>
+      </w:r>
+      <w:proofErr w:type="spellEnd"/>
     </w:p>
     <w:p>
       <w:pPr>
@@ -443,18 +521,35 @@
       <w:r>
         <w:t xml:space="preserve">default </w:t>
       </w:r>
+      <w:proofErr w:type="spellStart"/>
+      <w:proofErr w:type="gramStart"/>
       <w:r>
         <w:rPr>
           <w:rFonts w:ascii="Courier" w:hAnsi="Courier"/>
         </w:rPr>
         <w:t>package.json</w:t>
       </w:r>
+      <w:proofErr w:type="spellEnd"/>
+      <w:proofErr w:type="gramEnd"/>
       <w:r>
         <w:t xml:space="preserve"> </w:t>
       </w:r>
       <w:r>
-        <w:t>using npm init.</w:t>
-      </w:r>
+        <w:t xml:space="preserve">using </w:t>
+      </w:r>
+      <w:proofErr w:type="spellStart"/>
+      <w:r>
+        <w:t>npm</w:t>
+      </w:r>
+      <w:proofErr w:type="spellEnd"/>
+      <w:r>
+        <w:t xml:space="preserve"> </w:t>
+      </w:r>
+      <w:proofErr w:type="spellStart"/>
+      <w:r>
+        <w:t>init.</w:t>
+      </w:r>
+      <w:proofErr w:type="spellEnd"/>
     </w:p>
     <w:p>
       <w:pPr>
@@ -493,21 +588,41 @@
       <w:r>
         <w:t xml:space="preserve">You can either copy the content of </w:t>
       </w:r>
+      <w:proofErr w:type="spellStart"/>
+      <w:proofErr w:type="gramStart"/>
       <w:r>
         <w:rPr>
           <w:rFonts w:ascii="Courier" w:hAnsi="Courier"/>
         </w:rPr>
         <w:t>package.json</w:t>
       </w:r>
+      <w:proofErr w:type="spellEnd"/>
+      <w:proofErr w:type="gramEnd"/>
       <w:r>
         <w:t xml:space="preserve"> from code/lesson5 and run </w:t>
       </w:r>
+      <w:proofErr w:type="spellStart"/>
       <w:r>
         <w:rPr>
           <w:rFonts w:ascii="Courier" w:hAnsi="Courier"/>
         </w:rPr>
-        <w:t>npm i</w:t>
-      </w:r>
+        <w:t>npm</w:t>
+      </w:r>
+      <w:proofErr w:type="spellEnd"/>
+      <w:r>
+        <w:rPr>
+          <w:rFonts w:ascii="Courier" w:hAnsi="Courier"/>
+        </w:rPr>
+        <w:t xml:space="preserve"> </w:t>
+      </w:r>
+      <w:proofErr w:type="spellStart"/>
+      <w:r>
+        <w:rPr>
+          <w:rFonts w:ascii="Courier" w:hAnsi="Courier"/>
+        </w:rPr>
+        <w:t>i</w:t>
+      </w:r>
+      <w:proofErr w:type="spellEnd"/>
       <w:r>
         <w:t xml:space="preserve">, or execute the </w:t>
       </w:r>
@@ -555,12 +670,16 @@
       <w:r>
         <w:t xml:space="preserve">data file </w:t>
       </w:r>
+      <w:proofErr w:type="spellStart"/>
+      <w:proofErr w:type="gramStart"/>
       <w:r>
         <w:rPr>
           <w:rFonts w:ascii="Courier" w:hAnsi="Courier"/>
         </w:rPr>
         <w:t>posts.json</w:t>
       </w:r>
+      <w:proofErr w:type="spellEnd"/>
+      <w:proofErr w:type="gramEnd"/>
       <w:r>
         <w:t xml:space="preserve">. You can use your favorite code editor </w:t>
       </w:r>
@@ -576,8 +695,17 @@
             <w:rStyle w:val="Hyperlink"/>
             <w:rFonts w:ascii="Courier" w:hAnsi="Courier"/>
           </w:rPr>
-          <w:t>code/lesson5/lab2/posts.json</w:t>
+          <w:t>code/lesson5/lab2/</w:t>
         </w:r>
+        <w:proofErr w:type="spellStart"/>
+        <w:r>
+          <w:rPr>
+            <w:rStyle w:val="Hyperlink"/>
+            <w:rFonts w:ascii="Courier" w:hAnsi="Courier"/>
+          </w:rPr>
+          <w:t>posts.json</w:t>
+        </w:r>
+        <w:proofErr w:type="spellEnd"/>
       </w:hyperlink>
       <w:r>
         <w:t>.</w:t>
@@ -674,16 +802,29 @@
         <w:rPr>
           <w:rFonts w:ascii="Courier" w:hAnsi="Courier"/>
         </w:rPr>
-        <w:t xml:space="preserve"> app.test.js</w:t>
-      </w:r>
+        <w:t xml:space="preserve"> </w:t>
+      </w:r>
+      <w:proofErr w:type="spellStart"/>
+      <w:proofErr w:type="gramStart"/>
       <w:r>
         <w:rPr>
           <w:rFonts w:ascii="Courier" w:hAnsi="Courier"/>
         </w:rPr>
+        <w:t>app.test.js</w:t>
+      </w:r>
+      <w:r>
+        <w:rPr>
+          <w:rFonts w:ascii="Courier" w:hAnsi="Courier"/>
+        </w:rPr>
         <w:t>.</w:t>
       </w:r>
       <w:r>
-        <w:t xml:space="preserve">It will test the API by making requests to it and validating the responses. </w:t>
+        <w:t>It</w:t>
+      </w:r>
+      <w:proofErr w:type="spellEnd"/>
+      <w:proofErr w:type="gramEnd"/>
+      <w:r>
+        <w:t xml:space="preserve"> will test the API by making requests to it and validating the responses. </w:t>
       </w:r>
       <w:r>
         <w:t xml:space="preserve"> </w:t>
@@ -842,6 +983,7 @@
         <w:ind w:left="360"/>
       </w:pPr>
       <w:r>
+        <w:lastRenderedPageBreak/>
         <w:t xml:space="preserve">  })</w:t>
       </w:r>
     </w:p>
@@ -1060,6 +1202,7 @@
         </w:numPr>
         <w:spacing w:before="220"/>
       </w:pPr>
+      <w:proofErr w:type="spellStart"/>
       <w:r>
         <w:rPr>
           <w:rFonts w:ascii="Courier" w:hAnsi="Courier"/>
@@ -1067,6 +1210,7 @@
         </w:rPr>
         <w:t>superagent</w:t>
       </w:r>
+      <w:proofErr w:type="spellEnd"/>
       <w:r>
         <w:rPr>
           <w:b/>
@@ -1236,7 +1380,15 @@
         <w:spacing w:before="220"/>
       </w:pPr>
       <w:r>
-        <w:t>Next is the actual test suit. The convention is to use a noun as the name so this one will say express rest api server</w:t>
+        <w:t xml:space="preserve">Next is the actual test suit. The convention is to use a noun as the name so this one will say express rest </w:t>
+      </w:r>
+      <w:proofErr w:type="spellStart"/>
+      <w:r>
+        <w:t>api</w:t>
+      </w:r>
+      <w:proofErr w:type="spellEnd"/>
+      <w:r>
+        <w:t xml:space="preserve"> server</w:t>
       </w:r>
       <w:r>
         <w:t xml:space="preserve">. </w:t>
@@ -1297,17 +1449,17 @@
       <w:r>
         <w:t>u</w:t>
       </w:r>
-      <w:bookmarkStart w:id="0" w:name="_GoBack"/>
-      <w:bookmarkEnd w:id="0"/>
       <w:r>
         <w:t xml:space="preserve">se </w:t>
       </w:r>
+      <w:proofErr w:type="spellStart"/>
       <w:r>
         <w:rPr>
           <w:rFonts w:ascii="Courier" w:hAnsi="Courier"/>
         </w:rPr>
         <w:t>superagent</w:t>
       </w:r>
+      <w:proofErr w:type="spellEnd"/>
       <w:r>
         <w:t xml:space="preserve"> to make a POST request to the http://localhost:3007/posts. The URL is constructed using ES6+/ES2015+ string template. The data being sent has fields </w:t>
       </w:r>
@@ -1356,7 +1508,19 @@
         <w:ind w:left="360"/>
       </w:pPr>
       <w:r>
-        <w:t xml:space="preserve">    superagent.post(`${baseUrl}/posts`)</w:t>
+        <w:t xml:space="preserve">    superagent.post(</w:t>
+      </w:r>
+      <w:r>
+        <w:t>‘</w:t>
+      </w:r>
+      <w:r>
+        <w:t>${baseUrl}/posts</w:t>
+      </w:r>
+      <w:r>
+        <w:t>’</w:t>
+      </w:r>
+      <w:r>
+        <w:t>)</w:t>
       </w:r>
     </w:p>
     <w:p>
@@ -1651,20 +1815,38 @@
       <w:r>
         <w:t>. In the callback of the response (</w:t>
       </w:r>
+      <w:proofErr w:type="gramStart"/>
       <w:r>
         <w:rPr>
           <w:rFonts w:ascii="Courier" w:hAnsi="Courier"/>
         </w:rPr>
-        <w:t>end()</w:t>
+        <w:t>end(</w:t>
+      </w:r>
+      <w:proofErr w:type="gramEnd"/>
+      <w:r>
+        <w:rPr>
+          <w:rFonts w:ascii="Courier" w:hAnsi="Courier"/>
+        </w:rPr>
+        <w:t>)</w:t>
       </w:r>
       <w:r>
         <w:t xml:space="preserve">), we check that the array of the returned posts contains our newly created post. We do so with the map and </w:t>
       </w:r>
+      <w:proofErr w:type="spellStart"/>
+      <w:proofErr w:type="gramStart"/>
       <w:r>
         <w:rPr>
           <w:rFonts w:ascii="Courier" w:hAnsi="Courier"/>
         </w:rPr>
-        <w:t>to.contain(id)</w:t>
+        <w:t>to.contain</w:t>
+      </w:r>
+      <w:proofErr w:type="spellEnd"/>
+      <w:proofErr w:type="gramEnd"/>
+      <w:r>
+        <w:rPr>
+          <w:rFonts w:ascii="Courier" w:hAnsi="Courier"/>
+        </w:rPr>
+        <w:t>(id)</w:t>
       </w:r>
       <w:r>
         <w:t xml:space="preserve"> methods.</w:t>
@@ -1788,12 +1970,14 @@
       <w:r>
         <w:t xml:space="preserve">. The new author name is Peter. Let's check for a property </w:t>
       </w:r>
+      <w:proofErr w:type="spellStart"/>
       <w:r>
         <w:rPr>
           <w:rFonts w:ascii="Courier" w:hAnsi="Courier"/>
         </w:rPr>
         <w:t>msg</w:t>
       </w:r>
+      <w:proofErr w:type="spellEnd"/>
       <w:r>
         <w:t xml:space="preserve"> to be </w:t>
       </w:r>
@@ -2066,12 +2250,14 @@
       <w:r>
         <w:t xml:space="preserve"> the DELETE HTTP method and the URL with ID. In the response, we check for </w:t>
       </w:r>
+      <w:proofErr w:type="spellStart"/>
       <w:r>
         <w:rPr>
           <w:rFonts w:ascii="Courier" w:hAnsi="Courier"/>
         </w:rPr>
         <w:t>msg</w:t>
       </w:r>
+      <w:proofErr w:type="spellEnd"/>
       <w:r>
         <w:t xml:space="preserve"> to be success.</w:t>
       </w:r>
@@ -2108,6 +2294,7 @@
         <w:ind w:left="360"/>
       </w:pPr>
       <w:r>
+        <w:lastRenderedPageBreak/>
         <w:t xml:space="preserve">      .end(function(e, res){</w:t>
       </w:r>
     </w:p>
@@ -2117,62 +2304,347 @@
         <w:ind w:left="360"/>
       </w:pPr>
       <w:r>
+        <w:t xml:space="preserve">        // console.log(res.body)</w:t>
+      </w:r>
+    </w:p>
+    <w:p>
+      <w:pPr>
+        <w:pStyle w:val="Code"/>
+        <w:ind w:left="360"/>
+      </w:pPr>
+      <w:r>
+        <w:t xml:space="preserve">        expect(e).to.eql(null)</w:t>
+      </w:r>
+    </w:p>
+    <w:p>
+      <w:pPr>
+        <w:pStyle w:val="Code"/>
+        <w:ind w:left="360"/>
+      </w:pPr>
+      <w:r>
+        <w:t xml:space="preserve">        expect(typeof res.body).to.eql('object')</w:t>
+      </w:r>
+    </w:p>
+    <w:p>
+      <w:pPr>
+        <w:pStyle w:val="Code"/>
+        <w:ind w:left="360"/>
+      </w:pPr>
+      <w:r>
+        <w:t xml:space="preserve">        expect(res.body.msg).to.eql('success')</w:t>
+      </w:r>
+    </w:p>
+    <w:p>
+      <w:pPr>
+        <w:pStyle w:val="Code"/>
+        <w:ind w:left="360"/>
+      </w:pPr>
+      <w:r>
+        <w:t xml:space="preserve">        done()</w:t>
+      </w:r>
+    </w:p>
+    <w:p>
+      <w:pPr>
+        <w:pStyle w:val="Code"/>
+        <w:ind w:left="360"/>
+      </w:pPr>
+      <w:r>
+        <w:t xml:space="preserve">      })</w:t>
+      </w:r>
+    </w:p>
+    <w:p>
+      <w:pPr>
+        <w:pStyle w:val="Code"/>
+        <w:ind w:left="360"/>
+      </w:pPr>
+      <w:r>
+        <w:t xml:space="preserve">  })</w:t>
+      </w:r>
+    </w:p>
+    <w:p>
+      <w:pPr>
+        <w:spacing w:before="220"/>
+      </w:pPr>
+      <w:r>
+        <w:t xml:space="preserve">Just checking for success in the DELETE response is not robust. </w:t>
+      </w:r>
+      <w:r>
+        <w:t xml:space="preserve">It's </w:t>
+      </w:r>
+      <w:r>
+        <w:t>better to test the database direct</w:t>
+      </w:r>
+      <w:r>
+        <w:t>ly or</w:t>
+      </w:r>
+      <w:r>
+        <w:t xml:space="preserve"> try to retrieve the deleted post. We should NOT get this deleted post ID in the results</w:t>
+      </w:r>
+      <w:r>
+        <w:t>.</w:t>
+      </w:r>
+    </w:p>
+    <w:p>
+      <w:pPr>
+        <w:spacing w:before="220"/>
+      </w:pPr>
+      <w:r>
+        <w:t>Add the following code to your app.test.js file</w:t>
+      </w:r>
+    </w:p>
+    <w:p>
+      <w:pPr>
+        <w:pStyle w:val="Code"/>
+        <w:ind w:left="360"/>
+      </w:pPr>
+      <w:r>
+        <w:t>it('checks an removed object', function(done){</w:t>
+      </w:r>
+    </w:p>
+    <w:p>
+      <w:pPr>
+        <w:pStyle w:val="Code"/>
+        <w:ind w:left="360"/>
+      </w:pPr>
+      <w:r>
+        <w:t xml:space="preserve">    superagent.get(`${baseUrl}/posts/`)</w:t>
+      </w:r>
+    </w:p>
+    <w:p>
+      <w:pPr>
+        <w:pStyle w:val="Code"/>
+        <w:ind w:left="360"/>
+      </w:pPr>
+      <w:r>
+        <w:t xml:space="preserve">      .end(function(e, res){</w:t>
+      </w:r>
+    </w:p>
+    <w:p>
+      <w:pPr>
+        <w:pStyle w:val="Code"/>
+        <w:ind w:left="360"/>
+      </w:pPr>
+      <w:r>
+        <w:t xml:space="preserve">        // console.log(res.body)</w:t>
+      </w:r>
+    </w:p>
+    <w:p>
+      <w:pPr>
+        <w:pStyle w:val="Code"/>
+        <w:ind w:left="360"/>
+      </w:pPr>
+      <w:r>
+        <w:t xml:space="preserve">        expect(e).to.eql(null)</w:t>
+      </w:r>
+    </w:p>
+    <w:p>
+      <w:pPr>
+        <w:pStyle w:val="Code"/>
+        <w:ind w:left="360"/>
+      </w:pPr>
+      <w:r>
+        <w:t xml:space="preserve">        expect(res.body.map(function (item){return item.id})).to.not.be(id)</w:t>
+      </w:r>
+    </w:p>
+    <w:p>
+      <w:pPr>
+        <w:pStyle w:val="Code"/>
+        <w:ind w:left="360"/>
+      </w:pPr>
+      <w:r>
+        <w:t xml:space="preserve">        done()</w:t>
+      </w:r>
+    </w:p>
+    <w:p>
+      <w:pPr>
+        <w:pStyle w:val="Code"/>
+        <w:ind w:left="360"/>
+      </w:pPr>
+      <w:r>
+        <w:t xml:space="preserve">      })</w:t>
+      </w:r>
+    </w:p>
+    <w:p>
+      <w:pPr>
+        <w:pStyle w:val="Code"/>
+        <w:ind w:left="360"/>
+      </w:pPr>
+      <w:r>
+        <w:t xml:space="preserve">  })</w:t>
+      </w:r>
+    </w:p>
+    <w:p>
+      <w:pPr>
+        <w:pStyle w:val="Code"/>
+        <w:ind w:left="360"/>
+      </w:pPr>
+      <w:r>
+        <w:t>})</w:t>
+      </w:r>
+    </w:p>
+    <w:p>
+      <w:pPr>
+        <w:spacing w:before="220"/>
+      </w:pPr>
+      <w:r>
+        <w:t xml:space="preserve">Finally, we exit the process and the testing in </w:t>
+      </w:r>
+      <w:r>
+        <w:rPr>
+          <w:rFonts w:ascii="Courier" w:hAnsi="Courier"/>
+        </w:rPr>
+        <w:t>after</w:t>
+      </w:r>
+      <w:r>
+        <w:t>. Th</w:t>
+      </w:r>
+      <w:r>
+        <w:t xml:space="preserve">e after function is where we do </w:t>
+      </w:r>
+      <w:proofErr w:type="gramStart"/>
+      <w:r>
+        <w:t xml:space="preserve">any </w:t>
+      </w:r>
+      <w:r>
+        <w:t xml:space="preserve"> database</w:t>
+      </w:r>
+      <w:proofErr w:type="gramEnd"/>
+      <w:r>
+        <w:t xml:space="preserve"> or other test clean up </w:t>
+      </w:r>
+      <w:r>
+        <w:t>as needed.</w:t>
+      </w:r>
+    </w:p>
+    <w:p>
+      <w:pPr>
+        <w:spacing w:before="220"/>
+      </w:pPr>
+      <w:r>
+        <w:t>Add the following code to your app.test.js file</w:t>
+      </w:r>
+    </w:p>
+    <w:p>
+      <w:pPr>
+        <w:pStyle w:val="Code"/>
+        <w:ind w:left="360"/>
+      </w:pPr>
+      <w:r>
+        <w:t>after(function(){</w:t>
+      </w:r>
+    </w:p>
+    <w:p>
+      <w:pPr>
+        <w:pStyle w:val="Code"/>
+        <w:ind w:left="360"/>
+      </w:pPr>
+      <w:r>
+        <w:t xml:space="preserve">  process.exit()</w:t>
+      </w:r>
+    </w:p>
+    <w:p>
+      <w:pPr>
+        <w:pStyle w:val="Code"/>
+        <w:ind w:left="360"/>
+      </w:pPr>
+      <w:r>
+        <w:t>})</w:t>
+      </w:r>
+    </w:p>
+    <w:p>
+      <w:pPr>
+        <w:spacing w:before="220"/>
+      </w:pPr>
+      <w:r>
+        <w:t xml:space="preserve">Congratulations, you </w:t>
+      </w:r>
+      <w:r>
+        <w:t>implemented the tests.</w:t>
+      </w:r>
+      <w:r>
+        <w:t xml:space="preserve"> Remember, there is a copy of the completed file </w:t>
+      </w:r>
+      <w:r>
+        <w:rPr>
+          <w:rFonts w:ascii="Courier" w:hAnsi="Courier"/>
+        </w:rPr>
+        <w:t>app.test.js</w:t>
+      </w:r>
+      <w:r>
+        <w:t xml:space="preserve"> </w:t>
+      </w:r>
+      <w:r>
+        <w:t xml:space="preserve">if you did not complete all the steps. You will </w:t>
+      </w:r>
+      <w:r>
+        <w:t xml:space="preserve">need it to test your API which we implement next. </w:t>
+      </w:r>
+      <w:r>
+        <w:t>We run this test using the</w:t>
+      </w:r>
+      <w:r>
+        <w:t xml:space="preserve"> mocha </w:t>
+      </w:r>
+      <w:r>
+        <w:rPr>
+          <w:rFonts w:ascii="Courier" w:hAnsi="Courier"/>
+        </w:rPr>
+        <w:t>test.js</w:t>
+      </w:r>
+      <w:r>
+        <w:t xml:space="preserve"> command. </w:t>
+      </w:r>
+    </w:p>
+    <w:p>
+      <w:pPr>
+        <w:spacing w:before="220"/>
+      </w:pPr>
+      <w:r>
+        <w:t>I</w:t>
+      </w:r>
+      <w:r>
+        <w:t>nstall mocha globally</w:t>
+      </w:r>
+      <w:r>
+        <w:t xml:space="preserve"> or locally with the following commands. Run one of the following two commands (we recommend using the second command to install locally and avoid conflicts)</w:t>
+      </w:r>
+    </w:p>
+    <w:p>
+      <w:pPr>
+        <w:spacing w:before="220"/>
+      </w:pPr>
+      <w:r>
+        <w:t>Install globally</w:t>
+      </w:r>
+    </w:p>
+    <w:p>
+      <w:pPr>
+        <w:pStyle w:val="Code"/>
+        <w:ind w:left="360"/>
+      </w:pPr>
+      <w:r>
+        <w:t xml:space="preserve">$ npm i </w:t>
+      </w:r>
+      <w:r>
+        <w:t>–g mocha</w:t>
+      </w:r>
+    </w:p>
+    <w:p>
+      <w:pPr>
+        <w:spacing w:before="220"/>
+      </w:pPr>
+      <w:r>
+        <w:t>Install locally</w:t>
+      </w:r>
+    </w:p>
+    <w:p>
+      <w:pPr>
+        <w:pStyle w:val="Code"/>
+        <w:ind w:left="360"/>
+      </w:pPr>
+      <w:r>
         <w:lastRenderedPageBreak/>
-        <w:t xml:space="preserve">        // console.log(res.body)</w:t>
-      </w:r>
-    </w:p>
-    <w:p>
-      <w:pPr>
-        <w:pStyle w:val="Code"/>
-        <w:ind w:left="360"/>
-      </w:pPr>
-      <w:r>
-        <w:t xml:space="preserve">        expect(e).to.eql(null)</w:t>
-      </w:r>
-    </w:p>
-    <w:p>
-      <w:pPr>
-        <w:pStyle w:val="Code"/>
-        <w:ind w:left="360"/>
-      </w:pPr>
-      <w:r>
-        <w:t xml:space="preserve">        expect(typeof res.body).to.eql('object')</w:t>
-      </w:r>
-    </w:p>
-    <w:p>
-      <w:pPr>
-        <w:pStyle w:val="Code"/>
-        <w:ind w:left="360"/>
-      </w:pPr>
-      <w:r>
-        <w:t xml:space="preserve">        expect(res.body.msg).to.eql('success')</w:t>
-      </w:r>
-    </w:p>
-    <w:p>
-      <w:pPr>
-        <w:pStyle w:val="Code"/>
-        <w:ind w:left="360"/>
-      </w:pPr>
-      <w:r>
-        <w:t xml:space="preserve">        done()</w:t>
-      </w:r>
-    </w:p>
-    <w:p>
-      <w:pPr>
-        <w:pStyle w:val="Code"/>
-        <w:ind w:left="360"/>
-      </w:pPr>
-      <w:r>
-        <w:t xml:space="preserve">      })</w:t>
-      </w:r>
-    </w:p>
-    <w:p>
-      <w:pPr>
-        <w:pStyle w:val="Code"/>
-        <w:ind w:left="360"/>
-      </w:pPr>
-      <w:r>
-        <w:t xml:space="preserve">  })</w:t>
+        <w:t>$ npm i mocha</w:t>
       </w:r>
     </w:p>
     <w:p>
@@ -2180,19 +2652,123 @@
         <w:spacing w:before="220"/>
       </w:pPr>
       <w:r>
-        <w:t xml:space="preserve">Just checking for success in the DELETE response is not robust. </w:t>
-      </w:r>
-      <w:r>
-        <w:t xml:space="preserve">It's </w:t>
-      </w:r>
-      <w:r>
-        <w:t>better to test the database direct</w:t>
-      </w:r>
-      <w:r>
-        <w:t>ly or</w:t>
-      </w:r>
-      <w:r>
-        <w:t xml:space="preserve"> try to retrieve the deleted post. We should NOT get this deleted post ID in the results</w:t>
+        <w:t xml:space="preserve">If you copied the </w:t>
+      </w:r>
+      <w:proofErr w:type="spellStart"/>
+      <w:proofErr w:type="gramStart"/>
+      <w:r>
+        <w:rPr>
+          <w:rFonts w:ascii="Courier" w:hAnsi="Courier"/>
+        </w:rPr>
+        <w:t>package.json</w:t>
+      </w:r>
+      <w:proofErr w:type="spellEnd"/>
+      <w:proofErr w:type="gramEnd"/>
+      <w:r>
+        <w:t xml:space="preserve"> or run </w:t>
+      </w:r>
+      <w:proofErr w:type="spellStart"/>
+      <w:r>
+        <w:rPr>
+          <w:rFonts w:ascii="Courier" w:hAnsi="Courier"/>
+        </w:rPr>
+        <w:t>npm</w:t>
+      </w:r>
+      <w:proofErr w:type="spellEnd"/>
+      <w:r>
+        <w:rPr>
+          <w:rFonts w:ascii="Courier" w:hAnsi="Courier"/>
+        </w:rPr>
+        <w:t xml:space="preserve"> </w:t>
+      </w:r>
+      <w:proofErr w:type="spellStart"/>
+      <w:r>
+        <w:rPr>
+          <w:rFonts w:ascii="Courier" w:hAnsi="Courier"/>
+        </w:rPr>
+        <w:t>i</w:t>
+      </w:r>
+      <w:proofErr w:type="spellEnd"/>
+      <w:r>
+        <w:rPr>
+          <w:rFonts w:ascii="Courier" w:hAnsi="Courier"/>
+        </w:rPr>
+        <w:t xml:space="preserve"> mocha -D</w:t>
+      </w:r>
+      <w:r>
+        <w:t>, then you have mocha installed locally already. All you need to do is to run</w:t>
+      </w:r>
+      <w:r>
+        <w:t xml:space="preserve"> the following command.</w:t>
+      </w:r>
+    </w:p>
+    <w:p>
+      <w:pPr>
+        <w:pStyle w:val="Code"/>
+        <w:ind w:left="360"/>
+        <w:rPr>
+          <w:lang w:val="fr-CA"/>
+        </w:rPr>
+      </w:pPr>
+      <w:r>
+        <w:rPr>
+          <w:lang w:val="fr-CA"/>
+        </w:rPr>
+        <w:t>$ ./node_modules/mocha/bin/mocha app.test.js</w:t>
+      </w:r>
+    </w:p>
+    <w:p>
+      <w:pPr>
+        <w:spacing w:before="220"/>
+      </w:pPr>
+      <w:r>
+        <w:t>T</w:t>
+      </w:r>
+      <w:r>
+        <w:t>he same command can be save</w:t>
+      </w:r>
+      <w:r>
+        <w:t>d</w:t>
+      </w:r>
+      <w:r>
+        <w:t xml:space="preserve"> as an </w:t>
+      </w:r>
+      <w:proofErr w:type="spellStart"/>
+      <w:r>
+        <w:t>npm</w:t>
+      </w:r>
+      <w:proofErr w:type="spellEnd"/>
+      <w:r>
+        <w:t xml:space="preserve"> script and run with </w:t>
+      </w:r>
+      <w:proofErr w:type="spellStart"/>
+      <w:r>
+        <w:t>npm</w:t>
+      </w:r>
+      <w:proofErr w:type="spellEnd"/>
+      <w:r>
+        <w:t xml:space="preserve"> test. In either case, when you run the tests, they should FAIL with either </w:t>
+      </w:r>
+      <w:r>
+        <w:rPr>
+          <w:rFonts w:ascii="Courier" w:hAnsi="Courier"/>
+        </w:rPr>
+        <w:t>Error: Cannot find module './app.js'</w:t>
+      </w:r>
+      <w:r>
+        <w:t xml:space="preserve"> or some other error (if you create app.js already)</w:t>
+      </w:r>
+      <w:r>
+        <w:t xml:space="preserve"> because we have not implemented</w:t>
+      </w:r>
+      <w:r>
+        <w:t xml:space="preserve"> </w:t>
+      </w:r>
+      <w:r>
+        <w:rPr>
+          <w:rFonts w:ascii="Courier" w:hAnsi="Courier"/>
+        </w:rPr>
+        <w:t>app.js</w:t>
       </w:r>
       <w:r>
         <w:t>.</w:t>
@@ -2201,90 +2777,174 @@
     <w:p>
       <w:pPr>
         <w:spacing w:before="220"/>
-      </w:pPr>
-      <w:r>
-        <w:t>Add the following code to your app.test.js file</w:t>
-      </w:r>
-    </w:p>
-    <w:p>
-      <w:pPr>
-        <w:pStyle w:val="Code"/>
-        <w:ind w:left="360"/>
-      </w:pPr>
-      <w:r>
-        <w:t>it('checks an removed object', function(done){</w:t>
-      </w:r>
-    </w:p>
-    <w:p>
-      <w:pPr>
-        <w:pStyle w:val="Code"/>
-        <w:ind w:left="360"/>
-      </w:pPr>
-      <w:r>
-        <w:t xml:space="preserve">    superagent.get(`${baseUrl}/posts/`)</w:t>
-      </w:r>
-    </w:p>
-    <w:p>
-      <w:pPr>
-        <w:pStyle w:val="Code"/>
-        <w:ind w:left="360"/>
-      </w:pPr>
-      <w:r>
-        <w:t xml:space="preserve">      .end(function(e, res){</w:t>
-      </w:r>
-    </w:p>
-    <w:p>
-      <w:pPr>
-        <w:pStyle w:val="Code"/>
-        <w:ind w:left="360"/>
-      </w:pPr>
-      <w:r>
-        <w:t xml:space="preserve">        // console.log(res.body)</w:t>
-      </w:r>
-    </w:p>
-    <w:p>
-      <w:pPr>
-        <w:pStyle w:val="Code"/>
-        <w:ind w:left="360"/>
-      </w:pPr>
-      <w:r>
-        <w:t xml:space="preserve">        expect(e).to.eql(null)</w:t>
-      </w:r>
-    </w:p>
-    <w:p>
-      <w:pPr>
-        <w:pStyle w:val="Code"/>
-        <w:ind w:left="360"/>
-      </w:pPr>
-      <w:r>
-        <w:t xml:space="preserve">        expect(res.body.map(function (item){return item.id})).to.not.be(id)</w:t>
-      </w:r>
-    </w:p>
-    <w:p>
-      <w:pPr>
-        <w:pStyle w:val="Code"/>
-        <w:ind w:left="360"/>
-      </w:pPr>
-      <w:r>
-        <w:t xml:space="preserve">        done()</w:t>
-      </w:r>
-    </w:p>
-    <w:p>
-      <w:pPr>
-        <w:pStyle w:val="Code"/>
-        <w:ind w:left="360"/>
-      </w:pPr>
-      <w:r>
-        <w:t xml:space="preserve">      })</w:t>
-      </w:r>
-    </w:p>
-    <w:p>
-      <w:pPr>
-        <w:pStyle w:val="Code"/>
-        <w:ind w:left="360"/>
-      </w:pPr>
-      <w:r>
-        <w:t xml:space="preserve">  })</w:t>
+        <w:rPr>
+          <w:b/>
+        </w:rPr>
+      </w:pPr>
+      <w:r>
+        <w:rPr>
+          <w:b/>
+        </w:rPr>
+        <w:t>Implementing API</w:t>
+      </w:r>
+    </w:p>
+    <w:p>
+      <w:pPr>
+        <w:spacing w:before="220"/>
+      </w:pPr>
+      <w:r>
+        <w:t xml:space="preserve">Create </w:t>
+      </w:r>
+      <w:r>
+        <w:t xml:space="preserve">the </w:t>
+      </w:r>
+      <w:r>
+        <w:t xml:space="preserve">file </w:t>
+      </w:r>
+      <w:r>
+        <w:rPr>
+          <w:rFonts w:ascii="Courier" w:hAnsi="Courier"/>
+        </w:rPr>
+        <w:t>app.js</w:t>
+      </w:r>
+      <w:r>
+        <w:t>. This is a high-level overview to give you a sense of where are we going in terms of the implementation. All the routes are in one file. Eventually, you'll want to abstract (modularize) them into separate files, but for this rather small API we will keep them all in one file.</w:t>
+      </w:r>
+    </w:p>
+    <w:p>
+      <w:pPr>
+        <w:spacing w:before="220"/>
+      </w:pPr>
+      <w:r>
+        <w:t xml:space="preserve">The middleware and the </w:t>
+      </w:r>
+      <w:proofErr w:type="spellStart"/>
+      <w:r>
+        <w:t>bootup</w:t>
+      </w:r>
+      <w:proofErr w:type="spellEnd"/>
+      <w:r>
+        <w:t xml:space="preserve"> could also be separated into their own files for better code organization.</w:t>
+      </w:r>
+      <w:r>
+        <w:t xml:space="preserve"> Here is a skeleton view of the file you will create, without the code for each individual function.</w:t>
+      </w:r>
+    </w:p>
+    <w:p>
+      <w:pPr>
+        <w:pStyle w:val="Code"/>
+        <w:ind w:left="360"/>
+      </w:pPr>
+      <w:r>
+        <w:t>var express = require('express'),</w:t>
+      </w:r>
+    </w:p>
+    <w:p>
+      <w:pPr>
+        <w:pStyle w:val="Code"/>
+        <w:ind w:left="360"/>
+      </w:pPr>
+      <w:r>
+        <w:t xml:space="preserve">  bodyParser = require('body-parser')</w:t>
+      </w:r>
+      <w:r>
+        <w:t>,</w:t>
+      </w:r>
+    </w:p>
+    <w:p>
+      <w:pPr>
+        <w:pStyle w:val="Code"/>
+        <w:ind w:left="360"/>
+      </w:pPr>
+      <w:r>
+        <w:t xml:space="preserve">  logger = require('morgan')</w:t>
+      </w:r>
+    </w:p>
+    <w:p>
+      <w:pPr>
+        <w:pStyle w:val="Code"/>
+        <w:ind w:left="360"/>
+      </w:pPr>
+    </w:p>
+    <w:p>
+      <w:pPr>
+        <w:pStyle w:val="Code"/>
+        <w:ind w:left="360"/>
+      </w:pPr>
+      <w:r>
+        <w:t>let posts = require('./posts.json')</w:t>
+      </w:r>
+    </w:p>
+    <w:p>
+      <w:pPr>
+        <w:pStyle w:val="Code"/>
+        <w:ind w:left="360"/>
+      </w:pPr>
+    </w:p>
+    <w:p>
+      <w:pPr>
+        <w:pStyle w:val="Code"/>
+        <w:ind w:left="360"/>
+      </w:pPr>
+      <w:r>
+        <w:t>var app = express()</w:t>
+      </w:r>
+    </w:p>
+    <w:p>
+      <w:pPr>
+        <w:pStyle w:val="Code"/>
+        <w:ind w:left="360"/>
+      </w:pPr>
+      <w:r>
+        <w:t>app.use(bodyParser.json())</w:t>
+      </w:r>
+    </w:p>
+    <w:p>
+      <w:pPr>
+        <w:pStyle w:val="Code"/>
+        <w:ind w:left="360"/>
+      </w:pPr>
+      <w:r>
+        <w:t>app.use(bodyParser.urlencoded({extended: true}))</w:t>
+      </w:r>
+    </w:p>
+    <w:p>
+      <w:pPr>
+        <w:pStyle w:val="Code"/>
+        <w:ind w:left="360"/>
+      </w:pPr>
+      <w:r>
+        <w:t>app.use(logger('dev'))</w:t>
+      </w:r>
+    </w:p>
+    <w:p>
+      <w:pPr>
+        <w:pStyle w:val="Code"/>
+        <w:ind w:left="360"/>
+      </w:pPr>
+    </w:p>
+    <w:p>
+      <w:pPr>
+        <w:pStyle w:val="Code"/>
+        <w:ind w:left="360"/>
+      </w:pPr>
+    </w:p>
+    <w:p>
+      <w:pPr>
+        <w:pStyle w:val="Code"/>
+        <w:ind w:left="360"/>
+      </w:pPr>
+      <w:r>
+        <w:t>app.get('/', function(req, res, next) {</w:t>
+      </w:r>
+    </w:p>
+    <w:p>
+      <w:pPr>
+        <w:pStyle w:val="Code"/>
+        <w:ind w:left="360"/>
+      </w:pPr>
+      <w:r>
+        <w:t xml:space="preserve">  // Serve an info message</w:t>
       </w:r>
     </w:p>
     <w:p>
@@ -2298,54 +2958,26 @@
     </w:p>
     <w:p>
       <w:pPr>
-        <w:spacing w:before="220"/>
-      </w:pPr>
-      <w:r>
-        <w:t xml:space="preserve">Finally, we exit the process and the testing in </w:t>
-      </w:r>
-      <w:r>
-        <w:rPr>
-          <w:rFonts w:ascii="Courier" w:hAnsi="Courier"/>
-        </w:rPr>
-        <w:t>after</w:t>
-      </w:r>
-      <w:r>
-        <w:t>. Th</w:t>
-      </w:r>
-      <w:r>
-        <w:t xml:space="preserve">e after function is where we do any </w:t>
-      </w:r>
-      <w:r>
-        <w:t xml:space="preserve"> database or other test clean up </w:t>
-      </w:r>
-      <w:r>
-        <w:t>as needed.</w:t>
-      </w:r>
-    </w:p>
-    <w:p>
-      <w:pPr>
-        <w:spacing w:before="220"/>
-      </w:pPr>
-      <w:r>
-        <w:t>Add the following code to your app.test.js file</w:t>
-      </w:r>
-    </w:p>
-    <w:p>
-      <w:pPr>
-        <w:pStyle w:val="Code"/>
-        <w:ind w:left="360"/>
-      </w:pPr>
-      <w:r>
-        <w:t>after(function(){</w:t>
-      </w:r>
-    </w:p>
-    <w:p>
-      <w:pPr>
-        <w:pStyle w:val="Code"/>
-        <w:ind w:left="360"/>
-      </w:pPr>
-      <w:r>
-        <w:t xml:space="preserve">  process.exit()</w:t>
+        <w:pStyle w:val="Code"/>
+        <w:ind w:left="360"/>
+      </w:pPr>
+    </w:p>
+    <w:p>
+      <w:pPr>
+        <w:pStyle w:val="Code"/>
+        <w:ind w:left="360"/>
+      </w:pPr>
+      <w:r>
+        <w:t>app.get('/api/posts', function(req, res, next) {</w:t>
+      </w:r>
+    </w:p>
+    <w:p>
+      <w:pPr>
+        <w:pStyle w:val="Code"/>
+        <w:ind w:left="360"/>
+      </w:pPr>
+      <w:r>
+        <w:t xml:space="preserve">  // Fetch a list of posts and send it to the client</w:t>
       </w:r>
     </w:p>
     <w:p>
@@ -2359,345 +2991,126 @@
     </w:p>
     <w:p>
       <w:pPr>
-        <w:spacing w:before="220"/>
-      </w:pPr>
-      <w:r>
-        <w:t xml:space="preserve">Congratulations, you </w:t>
-      </w:r>
-      <w:r>
-        <w:t>implemented the tests.</w:t>
-      </w:r>
-      <w:r>
-        <w:t xml:space="preserve"> Remember, there is a copy of the completed file </w:t>
-      </w:r>
-      <w:r>
-        <w:rPr>
-          <w:rFonts w:ascii="Courier" w:hAnsi="Courier"/>
-        </w:rPr>
-        <w:t>app.test.js</w:t>
-      </w:r>
-      <w:r>
-        <w:t xml:space="preserve"> </w:t>
-      </w:r>
-      <w:r>
-        <w:t xml:space="preserve">if you did not complete all the steps. You will </w:t>
-      </w:r>
-      <w:r>
-        <w:t xml:space="preserve">need it to test your API which we implement next. </w:t>
-      </w:r>
-      <w:r>
-        <w:t>We run this test using the</w:t>
-      </w:r>
-      <w:r>
-        <w:t xml:space="preserve"> mocha </w:t>
-      </w:r>
-      <w:r>
-        <w:rPr>
-          <w:rFonts w:ascii="Courier" w:hAnsi="Courier"/>
-        </w:rPr>
-        <w:t>test.js</w:t>
-      </w:r>
-      <w:r>
-        <w:t xml:space="preserve"> command. </w:t>
-      </w:r>
-    </w:p>
-    <w:p>
-      <w:pPr>
-        <w:spacing w:before="220"/>
-      </w:pPr>
-      <w:r>
-        <w:t>I</w:t>
-      </w:r>
-      <w:r>
-        <w:t>nstall mocha globally</w:t>
-      </w:r>
-      <w:r>
-        <w:t xml:space="preserve"> or locally with the following commands. Run one of the following two commands (we recommend using the second command to install locally and avoid conflicts)</w:t>
-      </w:r>
-    </w:p>
-    <w:p>
-      <w:pPr>
-        <w:spacing w:before="220"/>
-      </w:pPr>
-      <w:r>
-        <w:t>Install globally</w:t>
-      </w:r>
-    </w:p>
-    <w:p>
-      <w:pPr>
-        <w:pStyle w:val="Code"/>
-        <w:ind w:left="360"/>
-      </w:pPr>
-      <w:r>
-        <w:t xml:space="preserve">$ npm i </w:t>
-      </w:r>
-      <w:r>
-        <w:t>–g mocha</w:t>
-      </w:r>
-    </w:p>
-    <w:p>
-      <w:pPr>
-        <w:spacing w:before="220"/>
-      </w:pPr>
-      <w:r>
-        <w:t>Install locally</w:t>
-      </w:r>
-    </w:p>
-    <w:p>
-      <w:pPr>
-        <w:pStyle w:val="Code"/>
-        <w:ind w:left="360"/>
-      </w:pPr>
-      <w:r>
-        <w:t>$ npm i mocha</w:t>
-      </w:r>
-    </w:p>
-    <w:p>
-      <w:pPr>
-        <w:spacing w:before="220"/>
+        <w:pStyle w:val="Code"/>
+        <w:ind w:left="360"/>
+      </w:pPr>
+    </w:p>
+    <w:p>
+      <w:pPr>
+        <w:pStyle w:val="Code"/>
+        <w:ind w:left="360"/>
+      </w:pPr>
+      <w:r>
+        <w:t>app.post('/api/posts', function(req, res, next) {</w:t>
+      </w:r>
+    </w:p>
+    <w:p>
+      <w:pPr>
+        <w:pStyle w:val="Code"/>
+        <w:ind w:left="360"/>
+      </w:pPr>
+      <w:r>
+        <w:t xml:space="preserve">  // Create a new post in the database and send its ID to the client</w:t>
+      </w:r>
+    </w:p>
+    <w:p>
+      <w:pPr>
+        <w:pStyle w:val="Code"/>
+        <w:ind w:left="360"/>
+      </w:pPr>
+      <w:r>
+        <w:t>})</w:t>
+      </w:r>
+    </w:p>
+    <w:p>
+      <w:pPr>
+        <w:pStyle w:val="Code"/>
+        <w:ind w:left="360"/>
+      </w:pPr>
+    </w:p>
+    <w:p>
+      <w:pPr>
+        <w:pStyle w:val="Code"/>
+        <w:ind w:left="360"/>
+      </w:pPr>
+      <w:r>
+        <w:t>app.get('/api/posts/:id', function(req, res, next) {</w:t>
+      </w:r>
+    </w:p>
+    <w:p>
+      <w:pPr>
+        <w:pStyle w:val="Code"/>
+        <w:ind w:left="360"/>
+      </w:pPr>
+      <w:r>
+        <w:t xml:space="preserve">  // Fetch an individual post by ID and send back the post data as JSON</w:t>
+      </w:r>
+    </w:p>
+    <w:p>
+      <w:pPr>
+        <w:pStyle w:val="Code"/>
+        <w:ind w:left="360"/>
+      </w:pPr>
+      <w:r>
+        <w:t>})</w:t>
+      </w:r>
+    </w:p>
+    <w:p>
+      <w:pPr>
+        <w:pStyle w:val="Code"/>
+        <w:ind w:left="360"/>
+      </w:pPr>
+    </w:p>
+    <w:p>
+      <w:pPr>
+        <w:pStyle w:val="Code"/>
+        <w:ind w:left="360"/>
+      </w:pPr>
+      <w:r>
+        <w:t>app.put('/api/posts/:id', function(req, res, next) {</w:t>
+      </w:r>
+    </w:p>
+    <w:p>
+      <w:pPr>
+        <w:pStyle w:val="Code"/>
+        <w:ind w:left="360"/>
+      </w:pPr>
+      <w:r>
+        <w:t xml:space="preserve">  // Partially update the post by ID and return success if everything went fine</w:t>
+      </w:r>
+    </w:p>
+    <w:p>
+      <w:pPr>
+        <w:pStyle w:val="Code"/>
+        <w:ind w:left="360"/>
+      </w:pPr>
+      <w:r>
+        <w:t>})</w:t>
+      </w:r>
+    </w:p>
+    <w:p>
+      <w:pPr>
+        <w:pStyle w:val="Code"/>
+        <w:ind w:left="360"/>
+      </w:pPr>
+    </w:p>
+    <w:p>
+      <w:pPr>
+        <w:pStyle w:val="Code"/>
+        <w:ind w:left="360"/>
+      </w:pPr>
+      <w:r>
+        <w:t>app.delete('/api/posts/:id', function(req, res, next) {</w:t>
+      </w:r>
+    </w:p>
+    <w:p>
+      <w:pPr>
+        <w:pStyle w:val="Code"/>
+        <w:ind w:left="360"/>
       </w:pPr>
       <w:r>
         <w:lastRenderedPageBreak/>
-        <w:t xml:space="preserve">If you copied the </w:t>
-      </w:r>
-      <w:r>
-        <w:rPr>
-          <w:rFonts w:ascii="Courier" w:hAnsi="Courier"/>
-        </w:rPr>
-        <w:t>package.json</w:t>
-      </w:r>
-      <w:r>
-        <w:t xml:space="preserve"> or run </w:t>
-      </w:r>
-      <w:r>
-        <w:rPr>
-          <w:rFonts w:ascii="Courier" w:hAnsi="Courier"/>
-        </w:rPr>
-        <w:t>npm i mocha -D</w:t>
-      </w:r>
-      <w:r>
-        <w:t>, then you have mocha installed locally already. All you need to do is to run</w:t>
-      </w:r>
-      <w:r>
-        <w:t xml:space="preserve"> the following command.</w:t>
-      </w:r>
-    </w:p>
-    <w:p>
-      <w:pPr>
-        <w:pStyle w:val="Code"/>
-        <w:ind w:left="360"/>
-        <w:rPr>
-          <w:lang w:val="fr-CA"/>
-        </w:rPr>
-      </w:pPr>
-      <w:r>
-        <w:rPr>
-          <w:lang w:val="fr-CA"/>
-        </w:rPr>
-        <w:t>$ ./node_modules/mocha/bin/mocha app.test.js</w:t>
-      </w:r>
-    </w:p>
-    <w:p>
-      <w:pPr>
-        <w:spacing w:before="220"/>
-      </w:pPr>
-      <w:r>
-        <w:t>T</w:t>
-      </w:r>
-      <w:r>
-        <w:t>he same command can be save</w:t>
-      </w:r>
-      <w:r>
-        <w:t>d</w:t>
-      </w:r>
-      <w:r>
-        <w:t xml:space="preserve"> as an npm script and run with npm test. In either case, when you run the tests, they should FAIL with either </w:t>
-      </w:r>
-      <w:r>
-        <w:rPr>
-          <w:rFonts w:ascii="Courier" w:hAnsi="Courier"/>
-        </w:rPr>
-        <w:t>Error: Cannot find module './app.js'</w:t>
-      </w:r>
-      <w:r>
-        <w:t xml:space="preserve"> or some other error (if you create app.js already)</w:t>
-      </w:r>
-      <w:r>
-        <w:t xml:space="preserve"> because we have not implemented</w:t>
-      </w:r>
-      <w:r>
-        <w:t xml:space="preserve"> </w:t>
-      </w:r>
-      <w:r>
-        <w:rPr>
-          <w:rFonts w:ascii="Courier" w:hAnsi="Courier"/>
-        </w:rPr>
-        <w:t>app.js</w:t>
-      </w:r>
-      <w:r>
-        <w:t>.</w:t>
-      </w:r>
-    </w:p>
-    <w:p>
-      <w:pPr>
-        <w:spacing w:before="220"/>
-        <w:rPr>
-          <w:b/>
-        </w:rPr>
-      </w:pPr>
-      <w:r>
-        <w:rPr>
-          <w:b/>
-        </w:rPr>
-        <w:t>Implementing API</w:t>
-      </w:r>
-    </w:p>
-    <w:p>
-      <w:pPr>
-        <w:spacing w:before="220"/>
-      </w:pPr>
-      <w:r>
-        <w:t xml:space="preserve">Create </w:t>
-      </w:r>
-      <w:r>
-        <w:t xml:space="preserve">the </w:t>
-      </w:r>
-      <w:r>
-        <w:t xml:space="preserve">file </w:t>
-      </w:r>
-      <w:r>
-        <w:rPr>
-          <w:rFonts w:ascii="Courier" w:hAnsi="Courier"/>
-        </w:rPr>
-        <w:t>app.js</w:t>
-      </w:r>
-      <w:r>
-        <w:t>. This is a high-level overview to give you a sense of where are we going in terms of the implementation. All the routes are in one file. Eventually, you'll want to abstract (modularize) them into separate files, but for this rather small API we will keep them all in one file.</w:t>
-      </w:r>
-    </w:p>
-    <w:p>
-      <w:pPr>
-        <w:spacing w:before="220"/>
-      </w:pPr>
-      <w:r>
-        <w:t>The middleware and the bootup could also be separated into their own files for better code organization.</w:t>
-      </w:r>
-      <w:r>
-        <w:t xml:space="preserve"> Here is a skeleton view of the file you will create, without the code for each individual function.</w:t>
-      </w:r>
-    </w:p>
-    <w:p>
-      <w:pPr>
-        <w:pStyle w:val="Code"/>
-        <w:ind w:left="360"/>
-      </w:pPr>
-      <w:r>
-        <w:t>var express = require('express'),</w:t>
-      </w:r>
-    </w:p>
-    <w:p>
-      <w:pPr>
-        <w:pStyle w:val="Code"/>
-        <w:ind w:left="360"/>
-      </w:pPr>
-      <w:r>
-        <w:t xml:space="preserve">  bodyParser = require('body-parser')</w:t>
-      </w:r>
-    </w:p>
-    <w:p>
-      <w:pPr>
-        <w:pStyle w:val="Code"/>
-        <w:ind w:left="360"/>
-      </w:pPr>
-      <w:r>
-        <w:t xml:space="preserve">  logger = require('morgan')</w:t>
-      </w:r>
-    </w:p>
-    <w:p>
-      <w:pPr>
-        <w:pStyle w:val="Code"/>
-        <w:ind w:left="360"/>
-      </w:pPr>
-    </w:p>
-    <w:p>
-      <w:pPr>
-        <w:pStyle w:val="Code"/>
-        <w:ind w:left="360"/>
-      </w:pPr>
-      <w:r>
-        <w:t>let posts = require('./posts.json')</w:t>
-      </w:r>
-    </w:p>
-    <w:p>
-      <w:pPr>
-        <w:pStyle w:val="Code"/>
-        <w:ind w:left="360"/>
-      </w:pPr>
-    </w:p>
-    <w:p>
-      <w:pPr>
-        <w:pStyle w:val="Code"/>
-        <w:ind w:left="360"/>
-      </w:pPr>
-      <w:r>
-        <w:t>var app = express()</w:t>
-      </w:r>
-    </w:p>
-    <w:p>
-      <w:pPr>
-        <w:pStyle w:val="Code"/>
-        <w:ind w:left="360"/>
-      </w:pPr>
-      <w:r>
-        <w:t>app.use(bodyParser.json())</w:t>
-      </w:r>
-    </w:p>
-    <w:p>
-      <w:pPr>
-        <w:pStyle w:val="Code"/>
-        <w:ind w:left="360"/>
-      </w:pPr>
-      <w:r>
-        <w:t>app.use(bodyParser.urlencoded({extended: true}))</w:t>
-      </w:r>
-    </w:p>
-    <w:p>
-      <w:pPr>
-        <w:pStyle w:val="Code"/>
-        <w:ind w:left="360"/>
-      </w:pPr>
-      <w:r>
-        <w:t>app.use(logger('dev'))</w:t>
-      </w:r>
-    </w:p>
-    <w:p>
-      <w:pPr>
-        <w:pStyle w:val="Code"/>
-        <w:ind w:left="360"/>
-      </w:pPr>
-    </w:p>
-    <w:p>
-      <w:pPr>
-        <w:pStyle w:val="Code"/>
-        <w:ind w:left="360"/>
-      </w:pPr>
-    </w:p>
-    <w:p>
-      <w:pPr>
-        <w:pStyle w:val="Code"/>
-        <w:ind w:left="360"/>
-      </w:pPr>
-      <w:r>
-        <w:t>app.get('/', function(req, res, next) {</w:t>
-      </w:r>
-    </w:p>
-    <w:p>
-      <w:pPr>
-        <w:pStyle w:val="Code"/>
-        <w:ind w:left="360"/>
-      </w:pPr>
-      <w:r>
-        <w:t xml:space="preserve">  // Serve an info message</w:t>
+        <w:t xml:space="preserve">  // Remove the post by ID from the database and return success if everything went fine</w:t>
       </w:r>
     </w:p>
     <w:p>
@@ -2721,171 +3134,6 @@
         <w:ind w:left="360"/>
       </w:pPr>
       <w:r>
-        <w:t>app.get('/api/posts', function(req, res, next) {</w:t>
-      </w:r>
-    </w:p>
-    <w:p>
-      <w:pPr>
-        <w:pStyle w:val="Code"/>
-        <w:ind w:left="360"/>
-      </w:pPr>
-      <w:r>
-        <w:t xml:space="preserve">  // Fetch a list of posts and send it to the client</w:t>
-      </w:r>
-    </w:p>
-    <w:p>
-      <w:pPr>
-        <w:pStyle w:val="Code"/>
-        <w:ind w:left="360"/>
-      </w:pPr>
-      <w:r>
-        <w:t>})</w:t>
-      </w:r>
-    </w:p>
-    <w:p>
-      <w:pPr>
-        <w:pStyle w:val="Code"/>
-        <w:ind w:left="360"/>
-      </w:pPr>
-    </w:p>
-    <w:p>
-      <w:pPr>
-        <w:pStyle w:val="Code"/>
-        <w:ind w:left="360"/>
-      </w:pPr>
-      <w:r>
-        <w:t>app.post('/api/posts', function(req, res, next) {</w:t>
-      </w:r>
-    </w:p>
-    <w:p>
-      <w:pPr>
-        <w:pStyle w:val="Code"/>
-        <w:ind w:left="360"/>
-      </w:pPr>
-      <w:r>
-        <w:t xml:space="preserve">  // Create a new post in the database and send its ID to the client</w:t>
-      </w:r>
-    </w:p>
-    <w:p>
-      <w:pPr>
-        <w:pStyle w:val="Code"/>
-        <w:ind w:left="360"/>
-      </w:pPr>
-      <w:r>
-        <w:t>})</w:t>
-      </w:r>
-    </w:p>
-    <w:p>
-      <w:pPr>
-        <w:pStyle w:val="Code"/>
-        <w:ind w:left="360"/>
-      </w:pPr>
-    </w:p>
-    <w:p>
-      <w:pPr>
-        <w:pStyle w:val="Code"/>
-        <w:ind w:left="360"/>
-      </w:pPr>
-      <w:r>
-        <w:t>app.get('/api/posts/:id', function(req, res, next) {</w:t>
-      </w:r>
-    </w:p>
-    <w:p>
-      <w:pPr>
-        <w:pStyle w:val="Code"/>
-        <w:ind w:left="360"/>
-      </w:pPr>
-      <w:r>
-        <w:t xml:space="preserve">  // Fetch an individual post by ID and send back the post data as JSON</w:t>
-      </w:r>
-    </w:p>
-    <w:p>
-      <w:pPr>
-        <w:pStyle w:val="Code"/>
-        <w:ind w:left="360"/>
-      </w:pPr>
-      <w:r>
-        <w:t>})</w:t>
-      </w:r>
-    </w:p>
-    <w:p>
-      <w:pPr>
-        <w:pStyle w:val="Code"/>
-        <w:ind w:left="360"/>
-      </w:pPr>
-    </w:p>
-    <w:p>
-      <w:pPr>
-        <w:pStyle w:val="Code"/>
-        <w:ind w:left="360"/>
-      </w:pPr>
-      <w:r>
-        <w:t>app.put('/api/posts/:id', function(req, res, next) {</w:t>
-      </w:r>
-    </w:p>
-    <w:p>
-      <w:pPr>
-        <w:pStyle w:val="Code"/>
-        <w:ind w:left="360"/>
-      </w:pPr>
-      <w:r>
-        <w:t xml:space="preserve">  // Partially update the post by ID and return success if everything went fine</w:t>
-      </w:r>
-    </w:p>
-    <w:p>
-      <w:pPr>
-        <w:pStyle w:val="Code"/>
-        <w:ind w:left="360"/>
-      </w:pPr>
-      <w:r>
-        <w:t>})</w:t>
-      </w:r>
-    </w:p>
-    <w:p>
-      <w:pPr>
-        <w:pStyle w:val="Code"/>
-        <w:ind w:left="360"/>
-      </w:pPr>
-    </w:p>
-    <w:p>
-      <w:pPr>
-        <w:pStyle w:val="Code"/>
-        <w:ind w:left="360"/>
-      </w:pPr>
-      <w:r>
-        <w:t>app.delete('/api/posts/:id', function(req, res, next) {</w:t>
-      </w:r>
-    </w:p>
-    <w:p>
-      <w:pPr>
-        <w:pStyle w:val="Code"/>
-        <w:ind w:left="360"/>
-      </w:pPr>
-      <w:r>
-        <w:t xml:space="preserve">  // Remove the post by ID from the database and return success if everything went fine</w:t>
-      </w:r>
-    </w:p>
-    <w:p>
-      <w:pPr>
-        <w:pStyle w:val="Code"/>
-        <w:ind w:left="360"/>
-      </w:pPr>
-      <w:r>
-        <w:t>})</w:t>
-      </w:r>
-    </w:p>
-    <w:p>
-      <w:pPr>
-        <w:pStyle w:val="Code"/>
-        <w:ind w:left="360"/>
-      </w:pPr>
-    </w:p>
-    <w:p>
-      <w:pPr>
-        <w:pStyle w:val="Code"/>
-        <w:ind w:left="360"/>
-      </w:pPr>
-      <w:r>
         <w:t>if (require.main === module) {  // Is this run as a standalone program or a module</w:t>
       </w:r>
     </w:p>
@@ -2904,7 +3152,6 @@
         <w:ind w:left="360"/>
       </w:pPr>
       <w:r>
-        <w:lastRenderedPageBreak/>
         <w:t xml:space="preserve">    console.log('Express server listening on port 3000')</w:t>
       </w:r>
     </w:p>
@@ -2990,6 +3237,7 @@
       <w:r>
         <w:t xml:space="preserve"> and </w:t>
       </w:r>
+      <w:proofErr w:type="spellStart"/>
       <w:r>
         <w:rPr>
           <w:rFonts w:ascii="Courier" w:hAnsi="Courier"/>
@@ -2997,6 +3245,7 @@
         </w:rPr>
         <w:t>morgan</w:t>
       </w:r>
+      <w:proofErr w:type="spellEnd"/>
       <w:r>
         <w:t xml:space="preserve"> </w:t>
       </w:r>
@@ -3055,21 +3304,27 @@
       <w:r>
         <w:t xml:space="preserve"> You can use </w:t>
       </w:r>
+      <w:proofErr w:type="spellStart"/>
+      <w:proofErr w:type="gramStart"/>
       <w:r>
         <w:rPr>
           <w:rFonts w:ascii="Courier" w:hAnsi="Courier"/>
         </w:rPr>
         <w:t>fs.readFile</w:t>
       </w:r>
+      <w:proofErr w:type="spellEnd"/>
+      <w:proofErr w:type="gramEnd"/>
       <w:r>
         <w:t xml:space="preserve"> or </w:t>
       </w:r>
+      <w:proofErr w:type="spellStart"/>
       <w:r>
         <w:rPr>
           <w:rFonts w:ascii="Courier" w:hAnsi="Courier"/>
         </w:rPr>
         <w:t>fs.readFileSync</w:t>
       </w:r>
+      <w:proofErr w:type="spellEnd"/>
       <w:r>
         <w:t>, but a better and easier way is to u</w:t>
       </w:r>
@@ -3119,11 +3374,27 @@
       <w:r>
         <w:t xml:space="preserve">, we create an instance of the Express app and apply middleware to parse the incoming requests as well as log requests information in terminal. The middleware must be applied with </w:t>
       </w:r>
+      <w:proofErr w:type="spellStart"/>
+      <w:proofErr w:type="gramStart"/>
       <w:r>
         <w:rPr>
           <w:rFonts w:ascii="Courier" w:hAnsi="Courier"/>
         </w:rPr>
-        <w:t>app.use()</w:t>
+        <w:t>app.use</w:t>
+      </w:r>
+      <w:proofErr w:type="spellEnd"/>
+      <w:r>
+        <w:rPr>
+          <w:rFonts w:ascii="Courier" w:hAnsi="Courier"/>
+        </w:rPr>
+        <w:t>(</w:t>
+      </w:r>
+      <w:proofErr w:type="gramEnd"/>
+      <w:r>
+        <w:rPr>
+          <w:rFonts w:ascii="Courier" w:hAnsi="Courier"/>
+        </w:rPr>
+        <w:t>)</w:t>
       </w:r>
       <w:r>
         <w:t xml:space="preserve"> before any routes to take advantage of the functionality provided in the middleware. Otherwise, routes won</w:t>
@@ -3242,6 +3513,7 @@
         <w:ind w:left="360"/>
       </w:pPr>
       <w:r>
+        <w:lastRenderedPageBreak/>
         <w:t>app.get(</w:t>
       </w:r>
       <w:r>
@@ -3320,58 +3592,625 @@
         <w:ind w:left="360"/>
       </w:pPr>
       <w:r>
+        <w:t xml:space="preserve">  let results = posts</w:t>
+      </w:r>
+    </w:p>
+    <w:p>
+      <w:pPr>
+        <w:pStyle w:val="Code"/>
+        <w:ind w:left="360"/>
+      </w:pPr>
+      <w:r>
+        <w:t xml:space="preserve">  res.send(results)</w:t>
+      </w:r>
+    </w:p>
+    <w:p>
+      <w:pPr>
+        <w:pStyle w:val="Code"/>
+        <w:ind w:left="360"/>
+      </w:pPr>
+      <w:r>
+        <w:t>})</w:t>
+      </w:r>
+    </w:p>
+    <w:p>
+      <w:pPr>
+        <w:spacing w:before="220"/>
+      </w:pPr>
+      <w:r>
+        <w:t>I</w:t>
+      </w:r>
+      <w:r>
+        <w:t xml:space="preserve">mplement a POST </w:t>
+      </w:r>
+      <w:r>
+        <w:rPr>
+          <w:rFonts w:ascii="Courier" w:hAnsi="Courier"/>
+        </w:rPr>
+        <w:t>/</w:t>
+      </w:r>
+      <w:proofErr w:type="spellStart"/>
+      <w:r>
+        <w:rPr>
+          <w:rFonts w:ascii="Courier" w:hAnsi="Courier"/>
+        </w:rPr>
+        <w:t>api</w:t>
+      </w:r>
+      <w:proofErr w:type="spellEnd"/>
+      <w:r>
+        <w:rPr>
+          <w:rFonts w:ascii="Courier" w:hAnsi="Courier"/>
+        </w:rPr>
+        <w:t>/posts</w:t>
+      </w:r>
+      <w:r>
+        <w:t xml:space="preserve"> which will create a new post in our </w:t>
+      </w:r>
+      <w:r>
+        <w:t>“</w:t>
+      </w:r>
+      <w:r>
+        <w:t>database</w:t>
+      </w:r>
+      <w:r>
+        <w:t>”</w:t>
+      </w:r>
+      <w:r>
+        <w:t xml:space="preserve"> (i.e., array posts). The ID will be the index of the element so we can use length and then push because length will give the last index plus 1 and push will create a new element with that index:</w:t>
+      </w:r>
+    </w:p>
+    <w:p>
+      <w:pPr>
+        <w:spacing w:before="220"/>
+      </w:pPr>
+      <w:r>
+        <w:t>Add the following code to the app.js file</w:t>
+      </w:r>
+    </w:p>
+    <w:p>
+      <w:pPr>
+        <w:pStyle w:val="Code"/>
+        <w:ind w:left="360"/>
+      </w:pPr>
+      <w:r>
+        <w:t>app.post(</w:t>
+      </w:r>
+      <w:r>
+        <w:t>‘</w:t>
+      </w:r>
+      <w:r>
+        <w:t>/api/posts</w:t>
+      </w:r>
+      <w:r>
+        <w:t>’</w:t>
+      </w:r>
+      <w:r>
+        <w:t>, function(req, res, next) {</w:t>
+      </w:r>
+    </w:p>
+    <w:p>
+      <w:pPr>
+        <w:pStyle w:val="Code"/>
+        <w:ind w:left="360"/>
+      </w:pPr>
+      <w:r>
+        <w:t xml:space="preserve">  let post = req.body</w:t>
+      </w:r>
+    </w:p>
+    <w:p>
+      <w:pPr>
+        <w:pStyle w:val="Code"/>
+        <w:ind w:left="360"/>
+      </w:pPr>
+      <w:r>
+        <w:t xml:space="preserve">  post.id = posts.length</w:t>
+      </w:r>
+    </w:p>
+    <w:p>
+      <w:pPr>
+        <w:pStyle w:val="Code"/>
+        <w:ind w:left="360"/>
+      </w:pPr>
+      <w:r>
+        <w:t xml:space="preserve">  posts.push(post)</w:t>
+      </w:r>
+    </w:p>
+    <w:p>
+      <w:pPr>
+        <w:pStyle w:val="Code"/>
+        <w:ind w:left="360"/>
+      </w:pPr>
+      <w:r>
+        <w:t xml:space="preserve">  res.send(post)</w:t>
+      </w:r>
+    </w:p>
+    <w:p>
+      <w:pPr>
+        <w:pStyle w:val="Code"/>
+        <w:ind w:left="360"/>
+      </w:pPr>
+      <w:r>
+        <w:t>})</w:t>
+      </w:r>
+    </w:p>
+    <w:p>
+      <w:pPr>
+        <w:spacing w:before="220"/>
+      </w:pPr>
+      <w:r>
+        <w:t xml:space="preserve">We </w:t>
+      </w:r>
+      <w:r>
+        <w:t xml:space="preserve">want to fetch a single element and we can do so by </w:t>
+      </w:r>
+      <w:proofErr w:type="gramStart"/>
+      <w:r>
+        <w:t xml:space="preserve">using </w:t>
+      </w:r>
+      <w:r>
+        <w:rPr>
+          <w:rFonts w:ascii="Courier" w:hAnsi="Courier"/>
+        </w:rPr>
+        <w:t>:id</w:t>
+      </w:r>
+      <w:proofErr w:type="gramEnd"/>
+      <w:r>
+        <w:t xml:space="preserve"> in the URL pattern. The value will be accessible from </w:t>
+      </w:r>
+      <w:r>
+        <w:rPr>
+          <w:rFonts w:ascii="Courier" w:hAnsi="Courier"/>
+        </w:rPr>
+        <w:t>req.params.id</w:t>
+      </w:r>
+      <w:r>
+        <w:t>:</w:t>
+      </w:r>
+    </w:p>
+    <w:p>
+      <w:pPr>
+        <w:spacing w:before="220"/>
+      </w:pPr>
+      <w:r>
+        <w:t>Add the following code to the app.js file</w:t>
+      </w:r>
+    </w:p>
+    <w:p>
+      <w:pPr>
+        <w:pStyle w:val="Code"/>
+        <w:ind w:left="360"/>
+      </w:pPr>
+      <w:r>
+        <w:t>app.get(</w:t>
+      </w:r>
+      <w:r>
+        <w:t>‘</w:t>
+      </w:r>
+      <w:r>
+        <w:t>/api/posts/:id</w:t>
+      </w:r>
+      <w:r>
+        <w:t>’</w:t>
+      </w:r>
+      <w:r>
+        <w:t>, function(req, res, next) {</w:t>
+      </w:r>
+    </w:p>
+    <w:p>
+      <w:pPr>
+        <w:pStyle w:val="Code"/>
+        <w:ind w:left="360"/>
+      </w:pPr>
+      <w:r>
+        <w:t xml:space="preserve">  let result = posts.find((post)=&gt;{</w:t>
+      </w:r>
+    </w:p>
+    <w:p>
+      <w:pPr>
+        <w:pStyle w:val="Code"/>
+        <w:ind w:left="360"/>
+      </w:pPr>
+      <w:r>
+        <w:t xml:space="preserve">    return post.id == req.params.id</w:t>
+      </w:r>
+    </w:p>
+    <w:p>
+      <w:pPr>
+        <w:pStyle w:val="Code"/>
+        <w:ind w:left="360"/>
+      </w:pPr>
+      <w:r>
+        <w:t xml:space="preserve">  })</w:t>
+      </w:r>
+    </w:p>
+    <w:p>
+      <w:pPr>
+        <w:pStyle w:val="Code"/>
+        <w:ind w:left="360"/>
+      </w:pPr>
+      <w:r>
+        <w:t xml:space="preserve">  res.send(result)</w:t>
+      </w:r>
+    </w:p>
+    <w:p>
+      <w:pPr>
+        <w:pStyle w:val="Code"/>
+        <w:ind w:left="360"/>
+      </w:pPr>
+      <w:r>
+        <w:t>})</w:t>
+      </w:r>
+    </w:p>
+    <w:p>
+      <w:pPr>
+        <w:spacing w:before="220"/>
+      </w:pPr>
+      <w:r>
+        <w:t xml:space="preserve">We </w:t>
+      </w:r>
+      <w:r>
+        <w:t>need to update a post (CRUD- create, read, update, delete). If we cannot find a post which index value equals the value from the request and URL (</w:t>
+      </w:r>
+      <w:r>
+        <w:rPr>
+          <w:rFonts w:ascii="Courier" w:hAnsi="Courier"/>
+        </w:rPr>
+        <w:t>req.body.id</w:t>
+      </w:r>
+      <w:r>
+        <w:t xml:space="preserve"> and </w:t>
+      </w:r>
+      <w:r>
+        <w:rPr>
+          <w:rFonts w:ascii="Courier" w:hAnsi="Courier"/>
+        </w:rPr>
+        <w:t>req.params.id</w:t>
+      </w:r>
+      <w:r>
+        <w:t xml:space="preserve">), then we should continue with an error by invoking </w:t>
+      </w:r>
+      <w:proofErr w:type="gramStart"/>
+      <w:r>
+        <w:t>next(</w:t>
+      </w:r>
+      <w:proofErr w:type="gramEnd"/>
+      <w:r>
+        <w:rPr>
+          <w:rFonts w:ascii="Courier" w:hAnsi="Courier"/>
+        </w:rPr>
+        <w:t>new Error()</w:t>
+      </w:r>
+      <w:r>
+        <w:t>). Otherwise, we update the post using the index and send a success message.</w:t>
+      </w:r>
+    </w:p>
+    <w:p>
+      <w:pPr>
+        <w:spacing w:before="220"/>
+      </w:pPr>
+      <w:r>
+        <w:t>Add the following code to the app.js file</w:t>
+      </w:r>
+    </w:p>
+    <w:p>
+      <w:pPr>
+        <w:pStyle w:val="Code"/>
+        <w:ind w:left="360"/>
+      </w:pPr>
+      <w:r>
+        <w:t>app.put(</w:t>
+      </w:r>
+      <w:r>
+        <w:t>‘</w:t>
+      </w:r>
+      <w:r>
+        <w:t>/api/posts/:id</w:t>
+      </w:r>
+      <w:r>
+        <w:t>’</w:t>
+      </w:r>
+      <w:r>
+        <w:t>, function(req, res, next) {</w:t>
+      </w:r>
+    </w:p>
+    <w:p>
+      <w:pPr>
+        <w:pStyle w:val="Code"/>
+        <w:ind w:left="360"/>
+      </w:pPr>
+      <w:r>
+        <w:t xml:space="preserve">  let postIndex = posts.findIndex((post)=&gt;{</w:t>
+      </w:r>
+    </w:p>
+    <w:p>
+      <w:pPr>
+        <w:pStyle w:val="Code"/>
+        <w:ind w:left="360"/>
+      </w:pPr>
+      <w:r>
+        <w:t xml:space="preserve">    return (post.id == req.params.id &amp;&amp; post.id == req.body.id)</w:t>
+      </w:r>
+    </w:p>
+    <w:p>
+      <w:pPr>
+        <w:pStyle w:val="Code"/>
+        <w:ind w:left="360"/>
+      </w:pPr>
+      <w:r>
+        <w:t xml:space="preserve">  })</w:t>
+      </w:r>
+    </w:p>
+    <w:p>
+      <w:pPr>
+        <w:pStyle w:val="Code"/>
+        <w:ind w:left="360"/>
+      </w:pPr>
+      <w:r>
+        <w:t xml:space="preserve">  if (postIndex == -1) return next(new Error(</w:t>
+      </w:r>
+      <w:r>
+        <w:t>‘</w:t>
+      </w:r>
+      <w:r>
+        <w:t>Post not found</w:t>
+      </w:r>
+      <w:r>
+        <w:t>’</w:t>
+      </w:r>
+      <w:r>
+        <w:t>))</w:t>
+      </w:r>
+    </w:p>
+    <w:p>
+      <w:pPr>
+        <w:pStyle w:val="Code"/>
+        <w:ind w:left="360"/>
+      </w:pPr>
+      <w:r>
+        <w:t xml:space="preserve">  posts[postIndex] = req.body</w:t>
+      </w:r>
+    </w:p>
+    <w:p>
+      <w:pPr>
+        <w:pStyle w:val="Code"/>
+        <w:ind w:left="360"/>
+      </w:pPr>
+      <w:r>
+        <w:t xml:space="preserve">  res.send({msg:</w:t>
+      </w:r>
+      <w:r>
+        <w:t>’</w:t>
+      </w:r>
+      <w:r>
+        <w:t>success</w:t>
+      </w:r>
+      <w:r>
+        <w:t>’</w:t>
+      </w:r>
+      <w:r>
+        <w:t>})</w:t>
+      </w:r>
+    </w:p>
+    <w:p>
+      <w:pPr>
+        <w:pStyle w:val="Code"/>
+        <w:ind w:left="360"/>
+      </w:pPr>
+      <w:r>
+        <w:t>})</w:t>
+      </w:r>
+    </w:p>
+    <w:p>
+      <w:pPr>
+        <w:spacing w:before="220"/>
+      </w:pPr>
+      <w:r>
         <w:lastRenderedPageBreak/>
-        <w:t xml:space="preserve">  let results = posts</w:t>
-      </w:r>
-    </w:p>
-    <w:p>
-      <w:pPr>
-        <w:pStyle w:val="Code"/>
-        <w:ind w:left="360"/>
-      </w:pPr>
-      <w:r>
-        <w:t xml:space="preserve">  res.send(results)</w:t>
-      </w:r>
-    </w:p>
-    <w:p>
-      <w:pPr>
-        <w:pStyle w:val="Code"/>
-        <w:ind w:left="360"/>
-      </w:pPr>
+        <w:t>I</w:t>
+      </w:r>
+      <w:r>
+        <w:t xml:space="preserve">mplement the route </w:t>
+      </w:r>
+      <w:r>
+        <w:t xml:space="preserve">to </w:t>
+      </w:r>
+      <w:r>
+        <w:t xml:space="preserve">remove the post from a collection (list of posts). To do </w:t>
+      </w:r>
+      <w:r>
+        <w:t>this,</w:t>
+      </w:r>
+      <w:r>
+        <w:t xml:space="preserve"> we need to extract the index with </w:t>
+      </w:r>
+      <w:proofErr w:type="spellStart"/>
+      <w:proofErr w:type="gramStart"/>
+      <w:r>
+        <w:rPr>
+          <w:rFonts w:ascii="Courier" w:hAnsi="Courier"/>
+        </w:rPr>
+        <w:t>postIndex</w:t>
+      </w:r>
+      <w:proofErr w:type="spellEnd"/>
+      <w:r>
+        <w:rPr>
+          <w:rFonts w:ascii="Courier" w:hAnsi="Courier"/>
+        </w:rPr>
+        <w:t>(</w:t>
+      </w:r>
+      <w:proofErr w:type="gramEnd"/>
+      <w:r>
+        <w:rPr>
+          <w:rFonts w:ascii="Courier" w:hAnsi="Courier"/>
+        </w:rPr>
+        <w:t>)</w:t>
+      </w:r>
+      <w:r>
+        <w:t xml:space="preserve"> function and use </w:t>
+      </w:r>
+      <w:r>
+        <w:rPr>
+          <w:rFonts w:ascii="Courier" w:hAnsi="Courier"/>
+        </w:rPr>
+        <w:t>splice</w:t>
+      </w:r>
+      <w:r>
+        <w:t xml:space="preserve"> method on the array. We send back success if we deleted 1 item from the array.</w:t>
+      </w:r>
+    </w:p>
+    <w:p>
+      <w:pPr>
+        <w:spacing w:before="220"/>
+      </w:pPr>
+      <w:r>
+        <w:t>Add the following code to the app.js file</w:t>
+      </w:r>
+    </w:p>
+    <w:p>
+      <w:pPr>
+        <w:pStyle w:val="Code"/>
+        <w:ind w:left="360"/>
+      </w:pPr>
+      <w:r>
+        <w:t>app.delete(</w:t>
+      </w:r>
+      <w:r>
+        <w:t>‘</w:t>
+      </w:r>
+      <w:r>
+        <w:t>/api/posts/:id</w:t>
+      </w:r>
+      <w:r>
+        <w:t>’</w:t>
+      </w:r>
+      <w:r>
+        <w:t>, function(req, res, next) {</w:t>
+      </w:r>
+    </w:p>
+    <w:p>
+      <w:pPr>
+        <w:pStyle w:val="Code"/>
+        <w:ind w:left="360"/>
+      </w:pPr>
+      <w:r>
+        <w:t xml:space="preserve">  let postIndex = posts.findIndex((post)=&gt;{</w:t>
+      </w:r>
+    </w:p>
+    <w:p>
+      <w:pPr>
+        <w:pStyle w:val="Code"/>
+        <w:ind w:left="360"/>
+      </w:pPr>
+      <w:r>
+        <w:t xml:space="preserve">    return (post.id == req.params.id &amp;&amp; post.id == req.body.id)</w:t>
+      </w:r>
+    </w:p>
+    <w:p>
+      <w:pPr>
+        <w:pStyle w:val="Code"/>
+        <w:ind w:left="360"/>
+      </w:pPr>
+      <w:r>
+        <w:t xml:space="preserve">  })</w:t>
+      </w:r>
+    </w:p>
+    <w:p>
+      <w:pPr>
+        <w:pStyle w:val="Code"/>
+        <w:ind w:left="360"/>
+      </w:pPr>
+      <w:r>
+        <w:t xml:space="preserve">  let result = posts.splice(postIndex, 1)</w:t>
+      </w:r>
+    </w:p>
+    <w:p>
+      <w:pPr>
+        <w:pStyle w:val="Code"/>
+        <w:ind w:left="360"/>
+      </w:pPr>
+      <w:r>
+        <w:t xml:space="preserve">  res.send((result.length == 1)?{msg: </w:t>
+      </w:r>
+      <w:r>
+        <w:t>‘</w:t>
+      </w:r>
+      <w:r>
+        <w:t>success</w:t>
+      </w:r>
+      <w:r>
+        <w:t>’</w:t>
+      </w:r>
+      <w:r>
+        <w:t xml:space="preserve">} : {msg: </w:t>
+      </w:r>
+      <w:r>
+        <w:t>‘</w:t>
+      </w:r>
+      <w:r>
+        <w:t>error</w:t>
+      </w:r>
+      <w:r>
+        <w:t>’</w:t>
+      </w:r>
       <w:r>
         <w:t>})</w:t>
       </w:r>
     </w:p>
     <w:p>
       <w:pPr>
+        <w:pStyle w:val="Code"/>
+        <w:ind w:left="360"/>
+      </w:pPr>
+      <w:r>
+        <w:t>})</w:t>
+      </w:r>
+    </w:p>
+    <w:p>
+      <w:pPr>
         <w:spacing w:before="220"/>
       </w:pPr>
       <w:r>
-        <w:t>I</w:t>
-      </w:r>
-      <w:r>
-        <w:t xml:space="preserve">mplement a POST </w:t>
-      </w:r>
+        <w:t>Add the</w:t>
+      </w:r>
+      <w:r>
+        <w:t xml:space="preserve"> </w:t>
+      </w:r>
+      <w:proofErr w:type="spellStart"/>
+      <w:r>
+        <w:t>bootup</w:t>
+      </w:r>
+      <w:proofErr w:type="spellEnd"/>
+      <w:r>
+        <w:t xml:space="preserve"> and export section. </w:t>
+      </w:r>
+      <w:proofErr w:type="spellStart"/>
       <w:r>
         <w:rPr>
           <w:rFonts w:ascii="Courier" w:hAnsi="Courier"/>
         </w:rPr>
-        <w:t>/api/posts</w:t>
-      </w:r>
-      <w:r>
-        <w:t xml:space="preserve"> which will create a new post in our </w:t>
-      </w:r>
-      <w:r>
-        <w:t>“</w:t>
-      </w:r>
-      <w:r>
-        <w:t>database</w:t>
-      </w:r>
-      <w:r>
-        <w:t>”</w:t>
-      </w:r>
-      <w:r>
-        <w:t xml:space="preserve"> (i.e., array posts). The ID will be the index of the element so we can use length and then push because length will give the last index plus 1 and push will create a new element with that index:</w:t>
+        <w:t>R</w:t>
+      </w:r>
+      <w:r>
+        <w:rPr>
+          <w:rFonts w:ascii="Courier" w:hAnsi="Courier"/>
+        </w:rPr>
+        <w:t>equire.main</w:t>
+      </w:r>
+      <w:proofErr w:type="spellEnd"/>
+      <w:r>
+        <w:t xml:space="preserve"> is a global property which will be equal to </w:t>
+      </w:r>
+      <w:r>
+        <w:rPr>
+          <w:rFonts w:ascii="Courier" w:hAnsi="Courier"/>
+        </w:rPr>
+        <w:t>module</w:t>
+      </w:r>
+      <w:r>
+        <w:t xml:space="preserve"> if this is a standalone program</w:t>
+      </w:r>
+      <w:r>
+        <w:t>.</w:t>
       </w:r>
     </w:p>
     <w:p>
@@ -3388,64 +4227,73 @@
         <w:ind w:left="360"/>
       </w:pPr>
       <w:r>
-        <w:t>app.post(</w:t>
+        <w:t>if (require.main === module) {</w:t>
+      </w:r>
+    </w:p>
+    <w:p>
+      <w:pPr>
+        <w:pStyle w:val="Code"/>
+        <w:ind w:left="360"/>
+      </w:pPr>
+      <w:r>
+        <w:t xml:space="preserve">  app.listen(3000, function(){</w:t>
+      </w:r>
+    </w:p>
+    <w:p>
+      <w:pPr>
+        <w:pStyle w:val="Code"/>
+        <w:ind w:left="360"/>
+      </w:pPr>
+      <w:r>
+        <w:t xml:space="preserve">    console.log(</w:t>
       </w:r>
       <w:r>
         <w:t>‘</w:t>
       </w:r>
       <w:r>
-        <w:t>/api/posts</w:t>
+        <w:t>Express server listening on port 3000</w:t>
       </w:r>
       <w:r>
         <w:t>’</w:t>
       </w:r>
       <w:r>
-        <w:t>, function(req, res, next) {</w:t>
-      </w:r>
-    </w:p>
-    <w:p>
-      <w:pPr>
-        <w:pStyle w:val="Code"/>
-        <w:ind w:left="360"/>
-      </w:pPr>
-      <w:r>
-        <w:t xml:space="preserve">  let post = req.body</w:t>
-      </w:r>
-    </w:p>
-    <w:p>
-      <w:pPr>
-        <w:pStyle w:val="Code"/>
-        <w:ind w:left="360"/>
-      </w:pPr>
-      <w:r>
-        <w:t xml:space="preserve">  post.id = posts.length</w:t>
-      </w:r>
-    </w:p>
-    <w:p>
-      <w:pPr>
-        <w:pStyle w:val="Code"/>
-        <w:ind w:left="360"/>
-      </w:pPr>
-      <w:r>
-        <w:t xml:space="preserve">  posts.push(post)</w:t>
-      </w:r>
-    </w:p>
-    <w:p>
-      <w:pPr>
-        <w:pStyle w:val="Code"/>
-        <w:ind w:left="360"/>
-      </w:pPr>
-      <w:r>
-        <w:t xml:space="preserve">  res.send(post)</w:t>
-      </w:r>
-    </w:p>
-    <w:p>
-      <w:pPr>
-        <w:pStyle w:val="Code"/>
-        <w:ind w:left="360"/>
-      </w:pPr>
-      <w:r>
-        <w:t>})</w:t>
+        <w:t>)</w:t>
+      </w:r>
+    </w:p>
+    <w:p>
+      <w:pPr>
+        <w:pStyle w:val="Code"/>
+        <w:ind w:left="360"/>
+      </w:pPr>
+      <w:r>
+        <w:t xml:space="preserve">  })</w:t>
+      </w:r>
+    </w:p>
+    <w:p>
+      <w:pPr>
+        <w:pStyle w:val="Code"/>
+        <w:ind w:left="360"/>
+      </w:pPr>
+      <w:r>
+        <w:t>} else {</w:t>
+      </w:r>
+    </w:p>
+    <w:p>
+      <w:pPr>
+        <w:pStyle w:val="Code"/>
+        <w:ind w:left="360"/>
+      </w:pPr>
+      <w:r>
+        <w:t xml:space="preserve">  module.exports = app</w:t>
+      </w:r>
+    </w:p>
+    <w:p>
+      <w:pPr>
+        <w:pStyle w:val="Code"/>
+        <w:ind w:left="360"/>
+      </w:pPr>
+      <w:r>
+        <w:t>}</w:t>
       </w:r>
     </w:p>
     <w:p>
@@ -3453,28 +4301,243 @@
         <w:spacing w:before="220"/>
       </w:pPr>
       <w:r>
-        <w:t xml:space="preserve">We </w:t>
-      </w:r>
-      <w:r>
-        <w:t xml:space="preserve">want to fetch a single element and we can do so by using </w:t>
+        <w:t xml:space="preserve">You can try running this server with node </w:t>
       </w:r>
       <w:r>
         <w:rPr>
           <w:rFonts w:ascii="Courier" w:hAnsi="Courier"/>
         </w:rPr>
-        <w:t>:id</w:t>
-      </w:r>
-      <w:r>
-        <w:t xml:space="preserve"> in the URL pattern. The value will be accessible from </w:t>
-      </w:r>
+        <w:t>app.js</w:t>
+      </w:r>
+      <w:r>
+        <w:t>, but I recommend running tests first</w:t>
+      </w:r>
+      <w:r>
+        <w:t>.</w:t>
+      </w:r>
+      <w:r>
+        <w:t xml:space="preserve"> </w:t>
+      </w:r>
+      <w:r>
+        <w:t xml:space="preserve"> To test your app run</w:t>
+      </w:r>
+      <w:r>
+        <w:t xml:space="preserve"> </w:t>
+      </w:r>
+      <w:proofErr w:type="spellStart"/>
       <w:r>
         <w:rPr>
           <w:rFonts w:ascii="Courier" w:hAnsi="Courier"/>
         </w:rPr>
-        <w:t>req.params.id</w:t>
-      </w:r>
-      <w:r>
-        <w:t>:</w:t>
+        <w:t>npm</w:t>
+      </w:r>
+      <w:proofErr w:type="spellEnd"/>
+      <w:r>
+        <w:rPr>
+          <w:rFonts w:ascii="Courier" w:hAnsi="Courier"/>
+        </w:rPr>
+        <w:t xml:space="preserve"> test</w:t>
+      </w:r>
+      <w:r>
+        <w:t>. You know the server is working and all the endpoints are working when tests print this output:</w:t>
+      </w:r>
+    </w:p>
+    <w:p>
+      <w:pPr>
+        <w:pStyle w:val="Code"/>
+        <w:ind w:left="360"/>
+      </w:pPr>
+      <w:r>
+        <w:t xml:space="preserve">  express rest api server</w:t>
+      </w:r>
+    </w:p>
+    <w:p>
+      <w:pPr>
+        <w:pStyle w:val="Code"/>
+        <w:ind w:left="360"/>
+      </w:pPr>
+      <w:r>
+        <w:t>POST /api/posts 200 8.967 ms - 326</w:t>
+      </w:r>
+    </w:p>
+    <w:p>
+      <w:pPr>
+        <w:pStyle w:val="Code"/>
+        <w:ind w:left="360"/>
+      </w:pPr>
+      <w:r>
+        <w:t xml:space="preserve">    </w:t>
+      </w:r>
+      <w:r>
+        <w:rPr>
+          <w:rFonts w:ascii="MS Mincho" w:eastAsia="MS Mincho" w:hAnsi="MS Mincho" w:cs="MS Mincho"/>
+        </w:rPr>
+        <w:t>✓</w:t>
+      </w:r>
+      <w:r>
+        <w:t xml:space="preserve"> posts an object (70ms)</w:t>
+      </w:r>
+    </w:p>
+    <w:p>
+      <w:pPr>
+        <w:pStyle w:val="Code"/>
+        <w:ind w:left="360"/>
+      </w:pPr>
+      <w:r>
+        <w:t>GET /api/posts/1 200 5.737 ms - 326</w:t>
+      </w:r>
+    </w:p>
+    <w:p>
+      <w:pPr>
+        <w:pStyle w:val="Code"/>
+        <w:ind w:left="360"/>
+      </w:pPr>
+      <w:r>
+        <w:t xml:space="preserve">    </w:t>
+      </w:r>
+      <w:r>
+        <w:rPr>
+          <w:rFonts w:ascii="MS Mincho" w:eastAsia="MS Mincho" w:hAnsi="MS Mincho" w:cs="MS Mincho"/>
+        </w:rPr>
+        <w:t>✓</w:t>
+      </w:r>
+      <w:r>
+        <w:t xml:space="preserve"> retrieves an object</w:t>
+      </w:r>
+    </w:p>
+    <w:p>
+      <w:pPr>
+        <w:pStyle w:val="Code"/>
+        <w:ind w:left="360"/>
+      </w:pPr>
+      <w:r>
+        <w:t>GET /api/posts 200 1.848 ms - 487</w:t>
+      </w:r>
+    </w:p>
+    <w:p>
+      <w:pPr>
+        <w:pStyle w:val="Code"/>
+        <w:ind w:left="360"/>
+      </w:pPr>
+      <w:r>
+        <w:t xml:space="preserve">    </w:t>
+      </w:r>
+      <w:r>
+        <w:rPr>
+          <w:rFonts w:ascii="MS Mincho" w:eastAsia="MS Mincho" w:hAnsi="MS Mincho" w:cs="MS Mincho"/>
+        </w:rPr>
+        <w:t>✓</w:t>
+      </w:r>
+      <w:r>
+        <w:t xml:space="preserve"> retrieves a collection</w:t>
+      </w:r>
+    </w:p>
+    <w:p>
+      <w:pPr>
+        <w:pStyle w:val="Code"/>
+        <w:ind w:left="360"/>
+      </w:pPr>
+      <w:r>
+        <w:t>PUT /api/posts/1 200 0.778 ms - 17</w:t>
+      </w:r>
+    </w:p>
+    <w:p>
+      <w:pPr>
+        <w:pStyle w:val="Code"/>
+        <w:ind w:left="360"/>
+      </w:pPr>
+      <w:r>
+        <w:t xml:space="preserve">    </w:t>
+      </w:r>
+      <w:r>
+        <w:rPr>
+          <w:rFonts w:ascii="MS Mincho" w:eastAsia="MS Mincho" w:hAnsi="MS Mincho" w:cs="MS Mincho"/>
+        </w:rPr>
+        <w:t>✓</w:t>
+      </w:r>
+      <w:r>
+        <w:t xml:space="preserve"> updates an object</w:t>
+      </w:r>
+    </w:p>
+    <w:p>
+      <w:pPr>
+        <w:pStyle w:val="Code"/>
+        <w:ind w:left="360"/>
+      </w:pPr>
+      <w:r>
+        <w:t>GET /api/posts/1 200 0.346 ms - 25</w:t>
+      </w:r>
+    </w:p>
+    <w:p>
+      <w:pPr>
+        <w:pStyle w:val="Code"/>
+        <w:ind w:left="360"/>
+      </w:pPr>
+      <w:r>
+        <w:t xml:space="preserve">    </w:t>
+      </w:r>
+      <w:r>
+        <w:rPr>
+          <w:rFonts w:ascii="MS Mincho" w:eastAsia="MS Mincho" w:hAnsi="MS Mincho" w:cs="MS Mincho"/>
+        </w:rPr>
+        <w:t>✓</w:t>
+      </w:r>
+      <w:r>
+        <w:t xml:space="preserve"> checks an updated object</w:t>
+      </w:r>
+    </w:p>
+    <w:p>
+      <w:pPr>
+        <w:pStyle w:val="Code"/>
+        <w:ind w:left="360"/>
+      </w:pPr>
+      <w:r>
+        <w:t>DELETE /api/posts/1 200 0.626 ms - 17</w:t>
+      </w:r>
+    </w:p>
+    <w:p>
+      <w:pPr>
+        <w:pStyle w:val="Code"/>
+        <w:ind w:left="360"/>
+      </w:pPr>
+      <w:r>
+        <w:t xml:space="preserve">    </w:t>
+      </w:r>
+      <w:r>
+        <w:rPr>
+          <w:rFonts w:ascii="MS Mincho" w:eastAsia="MS Mincho" w:hAnsi="MS Mincho" w:cs="MS Mincho"/>
+        </w:rPr>
+        <w:t>✓</w:t>
+      </w:r>
+      <w:r>
+        <w:t xml:space="preserve"> removes an object</w:t>
+      </w:r>
+    </w:p>
+    <w:p>
+      <w:pPr>
+        <w:pStyle w:val="Code"/>
+        <w:ind w:left="360"/>
+      </w:pPr>
+      <w:r>
+        <w:t>GET /api/posts/ 200 0.926 ms - 160</w:t>
+      </w:r>
+    </w:p>
+    <w:p>
+      <w:pPr>
+        <w:pStyle w:val="Code"/>
+        <w:ind w:left="360"/>
+      </w:pPr>
+      <w:r>
+        <w:t xml:space="preserve">    </w:t>
+      </w:r>
+      <w:r>
+        <w:rPr>
+          <w:rFonts w:ascii="MS Mincho" w:eastAsia="MS Mincho" w:hAnsi="MS Mincho" w:cs="MS Mincho"/>
+        </w:rPr>
+        <w:t>✓</w:t>
+      </w:r>
+      <w:r>
+        <w:t xml:space="preserve"> checks an removed object</w:t>
       </w:r>
     </w:p>
     <w:p>
@@ -3482,73 +4545,20 @@
         <w:spacing w:before="220"/>
       </w:pPr>
       <w:r>
-        <w:t>Add the following code to the app.js file</w:t>
-      </w:r>
-    </w:p>
-    <w:p>
-      <w:pPr>
-        <w:pStyle w:val="Code"/>
-        <w:ind w:left="360"/>
-      </w:pPr>
-      <w:r>
-        <w:t>app.get(</w:t>
-      </w:r>
-      <w:r>
-        <w:t>‘</w:t>
-      </w:r>
-      <w:r>
-        <w:t>/api/posts/:id</w:t>
-      </w:r>
-      <w:r>
-        <w:t>’</w:t>
-      </w:r>
-      <w:r>
-        <w:t>, function(req, res, next) {</w:t>
-      </w:r>
-    </w:p>
-    <w:p>
-      <w:pPr>
-        <w:pStyle w:val="Code"/>
-        <w:ind w:left="360"/>
-      </w:pPr>
-      <w:r>
-        <w:t xml:space="preserve">  let result = posts.find((post)=&gt;{</w:t>
-      </w:r>
-    </w:p>
-    <w:p>
-      <w:pPr>
-        <w:pStyle w:val="Code"/>
-        <w:ind w:left="360"/>
-      </w:pPr>
-      <w:r>
-        <w:t xml:space="preserve">    return post.id == req.params.id</w:t>
-      </w:r>
-    </w:p>
-    <w:p>
-      <w:pPr>
-        <w:pStyle w:val="Code"/>
-        <w:ind w:left="360"/>
-      </w:pPr>
-      <w:r>
-        <w:t xml:space="preserve">  })</w:t>
-      </w:r>
-    </w:p>
-    <w:p>
-      <w:pPr>
-        <w:pStyle w:val="Code"/>
-        <w:ind w:left="360"/>
-      </w:pPr>
-      <w:r>
-        <w:t xml:space="preserve">  res.send(result)</w:t>
-      </w:r>
-    </w:p>
-    <w:p>
-      <w:pPr>
-        <w:pStyle w:val="Code"/>
-        <w:ind w:left="360"/>
-      </w:pPr>
-      <w:r>
-        <w:t>})</w:t>
+        <w:t xml:space="preserve">If the tests throw errors, make sure your </w:t>
+      </w:r>
+      <w:proofErr w:type="spellStart"/>
+      <w:proofErr w:type="gramStart"/>
+      <w:r>
+        <w:rPr>
+          <w:rFonts w:ascii="Courier" w:hAnsi="Courier" w:cs="Segoe UI"/>
+        </w:rPr>
+        <w:t>package.json</w:t>
+      </w:r>
+      <w:proofErr w:type="spellEnd"/>
+      <w:proofErr w:type="gramEnd"/>
+      <w:r>
+        <w:t xml:space="preserve"> file is correct</w:t>
       </w:r>
     </w:p>
     <w:p>
@@ -3556,667 +4566,15 @@
         <w:spacing w:before="220"/>
       </w:pPr>
       <w:r>
-        <w:t xml:space="preserve">We </w:t>
-      </w:r>
-      <w:r>
-        <w:t>need to update a post (CRUD- create, read, update, delete). If we cannot find a post which index value equals the value from the request and URL (</w:t>
-      </w:r>
-      <w:r>
-        <w:rPr>
-          <w:rFonts w:ascii="Courier" w:hAnsi="Courier"/>
-        </w:rPr>
-        <w:t>req.body.id</w:t>
-      </w:r>
-      <w:r>
-        <w:t xml:space="preserve"> and </w:t>
-      </w:r>
-      <w:r>
-        <w:rPr>
-          <w:rFonts w:ascii="Courier" w:hAnsi="Courier"/>
-        </w:rPr>
-        <w:t>req.params.id</w:t>
-      </w:r>
-      <w:r>
-        <w:t>), then we should continue with an error by invoking next(</w:t>
-      </w:r>
-      <w:r>
-        <w:rPr>
-          <w:rFonts w:ascii="Courier" w:hAnsi="Courier"/>
-        </w:rPr>
-        <w:t>new Error()</w:t>
-      </w:r>
-      <w:r>
-        <w:t>). Otherwise, we update the post using the index and send a success message.</w:t>
-      </w:r>
-    </w:p>
-    <w:p>
-      <w:pPr>
-        <w:spacing w:before="220"/>
-      </w:pPr>
-      <w:r>
-        <w:t>Add the following code to the app.js file</w:t>
-      </w:r>
-    </w:p>
-    <w:p>
-      <w:pPr>
-        <w:pStyle w:val="Code"/>
-        <w:ind w:left="360"/>
-      </w:pPr>
-      <w:r>
-        <w:t>app.put(</w:t>
-      </w:r>
-      <w:r>
-        <w:t>‘</w:t>
-      </w:r>
-      <w:r>
-        <w:t>/api/posts/:id</w:t>
-      </w:r>
-      <w:r>
-        <w:t>’</w:t>
-      </w:r>
-      <w:r>
-        <w:t>, function(req, res, next) {</w:t>
-      </w:r>
-    </w:p>
-    <w:p>
-      <w:pPr>
-        <w:pStyle w:val="Code"/>
-        <w:ind w:left="360"/>
-      </w:pPr>
-      <w:r>
-        <w:t xml:space="preserve">  let postIndex = posts.findIndex((post)=&gt;{</w:t>
-      </w:r>
-    </w:p>
-    <w:p>
-      <w:pPr>
-        <w:pStyle w:val="Code"/>
-        <w:ind w:left="360"/>
-      </w:pPr>
-      <w:r>
-        <w:t xml:space="preserve">    return (post.id == req.params.id &amp;&amp; post.id == req.body.id)</w:t>
-      </w:r>
-    </w:p>
-    <w:p>
-      <w:pPr>
-        <w:pStyle w:val="Code"/>
-        <w:ind w:left="360"/>
-      </w:pPr>
-      <w:r>
-        <w:t xml:space="preserve">  })</w:t>
-      </w:r>
-    </w:p>
-    <w:p>
-      <w:pPr>
-        <w:pStyle w:val="Code"/>
-        <w:ind w:left="360"/>
-      </w:pPr>
-      <w:r>
-        <w:t xml:space="preserve">  if (postIndex == -1) return next(new Error(</w:t>
-      </w:r>
-      <w:r>
-        <w:t>‘</w:t>
-      </w:r>
-      <w:r>
-        <w:t>Post not found</w:t>
-      </w:r>
-      <w:r>
-        <w:t>’</w:t>
-      </w:r>
-      <w:r>
-        <w:t>))</w:t>
-      </w:r>
-    </w:p>
-    <w:p>
-      <w:pPr>
-        <w:pStyle w:val="Code"/>
-        <w:ind w:left="360"/>
-      </w:pPr>
-      <w:r>
-        <w:t xml:space="preserve">  posts[postIndex] = req.body</w:t>
-      </w:r>
-    </w:p>
-    <w:p>
-      <w:pPr>
-        <w:pStyle w:val="Code"/>
-        <w:ind w:left="360"/>
-      </w:pPr>
-      <w:r>
-        <w:t xml:space="preserve">  res.send({msg:</w:t>
-      </w:r>
-      <w:r>
-        <w:t>’</w:t>
-      </w:r>
-      <w:r>
-        <w:t>success</w:t>
-      </w:r>
-      <w:r>
-        <w:t>’</w:t>
-      </w:r>
-      <w:r>
-        <w:t>})</w:t>
-      </w:r>
-    </w:p>
-    <w:p>
-      <w:pPr>
-        <w:pStyle w:val="Code"/>
-        <w:ind w:left="360"/>
-      </w:pPr>
-      <w:r>
-        <w:t>})</w:t>
-      </w:r>
-    </w:p>
-    <w:p>
-      <w:pPr>
-        <w:spacing w:before="220"/>
-      </w:pPr>
-      <w:r>
-        <w:t>I</w:t>
-      </w:r>
-      <w:r>
-        <w:t xml:space="preserve">mplement the route </w:t>
-      </w:r>
-      <w:r>
-        <w:t xml:space="preserve">to </w:t>
-      </w:r>
-      <w:r>
-        <w:t xml:space="preserve">remove the post from a collection (list of posts). To do </w:t>
-      </w:r>
-      <w:r>
-        <w:t>this,</w:t>
-      </w:r>
-      <w:r>
-        <w:t xml:space="preserve"> we need to extract the index with </w:t>
-      </w:r>
-      <w:r>
-        <w:rPr>
-          <w:rFonts w:ascii="Courier" w:hAnsi="Courier"/>
-        </w:rPr>
-        <w:t>postIndex()</w:t>
-      </w:r>
-      <w:r>
-        <w:t xml:space="preserve"> function and use </w:t>
-      </w:r>
-      <w:r>
-        <w:rPr>
-          <w:rFonts w:ascii="Courier" w:hAnsi="Courier"/>
-        </w:rPr>
-        <w:t>splice</w:t>
-      </w:r>
-      <w:r>
-        <w:t xml:space="preserve"> method on the array. We send back success if we deleted 1 item from the array.</w:t>
-      </w:r>
-    </w:p>
-    <w:p>
-      <w:pPr>
-        <w:spacing w:before="220"/>
-      </w:pPr>
-      <w:r>
-        <w:lastRenderedPageBreak/>
-        <w:t>Add the following code to the app.js file</w:t>
-      </w:r>
-    </w:p>
-    <w:p>
-      <w:pPr>
-        <w:pStyle w:val="Code"/>
-        <w:ind w:left="360"/>
-      </w:pPr>
-      <w:r>
-        <w:t>app.delete(</w:t>
-      </w:r>
-      <w:r>
-        <w:t>‘</w:t>
-      </w:r>
-      <w:r>
-        <w:t>/api/posts/:id</w:t>
-      </w:r>
-      <w:r>
-        <w:t>’</w:t>
-      </w:r>
-      <w:r>
-        <w:t>, function(req, res, next) {</w:t>
-      </w:r>
-    </w:p>
-    <w:p>
-      <w:pPr>
-        <w:pStyle w:val="Code"/>
-        <w:ind w:left="360"/>
-      </w:pPr>
-      <w:r>
-        <w:t xml:space="preserve">  let postIndex = posts.findIndex((post)=&gt;{</w:t>
-      </w:r>
-    </w:p>
-    <w:p>
-      <w:pPr>
-        <w:pStyle w:val="Code"/>
-        <w:ind w:left="360"/>
-      </w:pPr>
-      <w:r>
-        <w:t xml:space="preserve">    return (post.id == req.params.id &amp;&amp; post.id == req.body.id)</w:t>
-      </w:r>
-    </w:p>
-    <w:p>
-      <w:pPr>
-        <w:pStyle w:val="Code"/>
-        <w:ind w:left="360"/>
-      </w:pPr>
-      <w:r>
-        <w:t xml:space="preserve">  })</w:t>
-      </w:r>
-    </w:p>
-    <w:p>
-      <w:pPr>
-        <w:pStyle w:val="Code"/>
-        <w:ind w:left="360"/>
-      </w:pPr>
-      <w:r>
-        <w:t xml:space="preserve">  let result = posts.splice(postIndex, 1)</w:t>
-      </w:r>
-    </w:p>
-    <w:p>
-      <w:pPr>
-        <w:pStyle w:val="Code"/>
-        <w:ind w:left="360"/>
-      </w:pPr>
-      <w:r>
-        <w:t xml:space="preserve">  res.send((result.length == 1)?{msg: </w:t>
-      </w:r>
-      <w:r>
-        <w:t>‘</w:t>
-      </w:r>
-      <w:r>
-        <w:t>success</w:t>
-      </w:r>
-      <w:r>
-        <w:t>’</w:t>
-      </w:r>
-      <w:r>
-        <w:t xml:space="preserve">} : {msg: </w:t>
-      </w:r>
-      <w:r>
-        <w:t>‘</w:t>
-      </w:r>
-      <w:r>
-        <w:t>error</w:t>
-      </w:r>
-      <w:r>
-        <w:t>’</w:t>
-      </w:r>
-      <w:r>
-        <w:t>})</w:t>
-      </w:r>
-    </w:p>
-    <w:p>
-      <w:pPr>
-        <w:pStyle w:val="Code"/>
-        <w:ind w:left="360"/>
-      </w:pPr>
-      <w:r>
-        <w:t>})</w:t>
-      </w:r>
-    </w:p>
-    <w:p>
-      <w:pPr>
-        <w:spacing w:before="220"/>
-      </w:pPr>
-      <w:r>
-        <w:t>Add the</w:t>
-      </w:r>
-      <w:r>
-        <w:t xml:space="preserve"> bootup and export section. </w:t>
-      </w:r>
-      <w:r>
-        <w:rPr>
-          <w:rFonts w:ascii="Courier" w:hAnsi="Courier"/>
-        </w:rPr>
-        <w:t>R</w:t>
-      </w:r>
-      <w:r>
-        <w:rPr>
-          <w:rFonts w:ascii="Courier" w:hAnsi="Courier"/>
-        </w:rPr>
-        <w:t>equire.main</w:t>
-      </w:r>
-      <w:r>
-        <w:t xml:space="preserve"> is a global property which will be equal to </w:t>
-      </w:r>
-      <w:r>
-        <w:rPr>
-          <w:rFonts w:ascii="Courier" w:hAnsi="Courier"/>
-        </w:rPr>
-        <w:t>module</w:t>
-      </w:r>
-      <w:r>
-        <w:t xml:space="preserve"> if this is a standalone program</w:t>
-      </w:r>
-      <w:r>
-        <w:t>.</w:t>
-      </w:r>
-    </w:p>
-    <w:p>
-      <w:pPr>
-        <w:spacing w:before="220"/>
-      </w:pPr>
-      <w:r>
-        <w:t>Add the following code to the app.js file</w:t>
-      </w:r>
-    </w:p>
-    <w:p>
-      <w:pPr>
-        <w:pStyle w:val="Code"/>
-        <w:ind w:left="360"/>
-      </w:pPr>
-      <w:r>
-        <w:t>if (require.main === module) {</w:t>
-      </w:r>
-    </w:p>
-    <w:p>
-      <w:pPr>
-        <w:pStyle w:val="Code"/>
-        <w:ind w:left="360"/>
-      </w:pPr>
-      <w:r>
-        <w:t xml:space="preserve">  app.listen(3000, function(){</w:t>
-      </w:r>
-    </w:p>
-    <w:p>
-      <w:pPr>
-        <w:pStyle w:val="Code"/>
-        <w:ind w:left="360"/>
-      </w:pPr>
-      <w:r>
-        <w:t xml:space="preserve">    console.log(</w:t>
-      </w:r>
-      <w:r>
-        <w:t>‘</w:t>
-      </w:r>
-      <w:r>
-        <w:t>Express server listening on port 3000</w:t>
-      </w:r>
-      <w:r>
-        <w:t>’</w:t>
-      </w:r>
-      <w:r>
-        <w:t>)</w:t>
-      </w:r>
-    </w:p>
-    <w:p>
-      <w:pPr>
-        <w:pStyle w:val="Code"/>
-        <w:ind w:left="360"/>
-      </w:pPr>
-      <w:r>
-        <w:t xml:space="preserve">  })</w:t>
-      </w:r>
-    </w:p>
-    <w:p>
-      <w:pPr>
-        <w:pStyle w:val="Code"/>
-        <w:ind w:left="360"/>
-      </w:pPr>
-      <w:r>
-        <w:t>} else {</w:t>
-      </w:r>
-    </w:p>
-    <w:p>
-      <w:pPr>
-        <w:pStyle w:val="Code"/>
-        <w:ind w:left="360"/>
-      </w:pPr>
-      <w:r>
-        <w:t xml:space="preserve">  module.exports = app</w:t>
-      </w:r>
-    </w:p>
-    <w:p>
-      <w:pPr>
-        <w:pStyle w:val="Code"/>
-        <w:ind w:left="360"/>
-      </w:pPr>
-      <w:r>
-        <w:t>}</w:t>
-      </w:r>
-    </w:p>
-    <w:p>
-      <w:pPr>
-        <w:spacing w:before="220"/>
-      </w:pPr>
-      <w:r>
-        <w:t xml:space="preserve">You can try running this server with node </w:t>
-      </w:r>
-      <w:r>
-        <w:rPr>
-          <w:rFonts w:ascii="Courier" w:hAnsi="Courier"/>
-        </w:rPr>
-        <w:t>app.js</w:t>
-      </w:r>
-      <w:r>
-        <w:t>, but I recommend running tests first</w:t>
-      </w:r>
-      <w:r>
-        <w:t>.</w:t>
-      </w:r>
+        <w:t>Another way to test the rest API is to do so manually by using Postman or CURL. Postman is a Chrome app and has a nice user-friendly</w:t>
+      </w:r>
+      <w:bookmarkStart w:id="0" w:name="_GoBack"/>
       <w:r>
         <w:t xml:space="preserve"> </w:t>
       </w:r>
-      <w:r>
-        <w:t xml:space="preserve"> To test your app run</w:t>
-      </w:r>
-      <w:r>
-        <w:t xml:space="preserve"> </w:t>
-      </w:r>
-      <w:r>
-        <w:rPr>
-          <w:rFonts w:ascii="Courier" w:hAnsi="Courier"/>
-        </w:rPr>
-        <w:t>npm test</w:t>
-      </w:r>
-      <w:r>
-        <w:t>. You know the server is working and all the endpoints are working when tests print this output:</w:t>
-      </w:r>
-    </w:p>
-    <w:p>
-      <w:pPr>
-        <w:pStyle w:val="Code"/>
-        <w:ind w:left="360"/>
-      </w:pPr>
-      <w:r>
-        <w:t xml:space="preserve">  express rest api server</w:t>
-      </w:r>
-    </w:p>
-    <w:p>
-      <w:pPr>
-        <w:pStyle w:val="Code"/>
-        <w:ind w:left="360"/>
-      </w:pPr>
-      <w:r>
-        <w:t>POST /api/posts 200 8.967 ms - 326</w:t>
-      </w:r>
-    </w:p>
-    <w:p>
-      <w:pPr>
-        <w:pStyle w:val="Code"/>
-        <w:ind w:left="360"/>
-      </w:pPr>
-      <w:r>
-        <w:t xml:space="preserve">    </w:t>
-      </w:r>
-      <w:r>
-        <w:rPr>
-          <w:rFonts w:ascii="MS Mincho" w:eastAsia="MS Mincho" w:hAnsi="MS Mincho" w:cs="MS Mincho"/>
-        </w:rPr>
-        <w:t>✓</w:t>
-      </w:r>
-      <w:r>
-        <w:t xml:space="preserve"> posts an object (70ms)</w:t>
-      </w:r>
-    </w:p>
-    <w:p>
-      <w:pPr>
-        <w:pStyle w:val="Code"/>
-        <w:ind w:left="360"/>
-      </w:pPr>
-      <w:r>
-        <w:t>GET /api/posts/1 200 5.737 ms - 326</w:t>
-      </w:r>
-    </w:p>
-    <w:p>
-      <w:pPr>
-        <w:pStyle w:val="Code"/>
-        <w:ind w:left="360"/>
-      </w:pPr>
-      <w:r>
-        <w:t xml:space="preserve">    </w:t>
-      </w:r>
-      <w:r>
-        <w:rPr>
-          <w:rFonts w:ascii="MS Mincho" w:eastAsia="MS Mincho" w:hAnsi="MS Mincho" w:cs="MS Mincho"/>
-        </w:rPr>
-        <w:t>✓</w:t>
-      </w:r>
-      <w:r>
-        <w:t xml:space="preserve"> retrieves an object</w:t>
-      </w:r>
-    </w:p>
-    <w:p>
-      <w:pPr>
-        <w:pStyle w:val="Code"/>
-        <w:ind w:left="360"/>
-      </w:pPr>
-      <w:r>
-        <w:t>GET /api/posts 200 1.848 ms - 487</w:t>
-      </w:r>
-    </w:p>
-    <w:p>
-      <w:pPr>
-        <w:pStyle w:val="Code"/>
-        <w:ind w:left="360"/>
-      </w:pPr>
-      <w:r>
-        <w:t xml:space="preserve">    </w:t>
-      </w:r>
-      <w:r>
-        <w:rPr>
-          <w:rFonts w:ascii="MS Mincho" w:eastAsia="MS Mincho" w:hAnsi="MS Mincho" w:cs="MS Mincho"/>
-        </w:rPr>
-        <w:t>✓</w:t>
-      </w:r>
-      <w:r>
-        <w:t xml:space="preserve"> retrieves a collection</w:t>
-      </w:r>
-    </w:p>
-    <w:p>
-      <w:pPr>
-        <w:pStyle w:val="Code"/>
-        <w:ind w:left="360"/>
-      </w:pPr>
-      <w:r>
-        <w:t>PUT /api/posts/1 200 0.778 ms - 17</w:t>
-      </w:r>
-    </w:p>
-    <w:p>
-      <w:pPr>
-        <w:pStyle w:val="Code"/>
-        <w:ind w:left="360"/>
-      </w:pPr>
-      <w:r>
-        <w:t xml:space="preserve">    </w:t>
-      </w:r>
-      <w:r>
-        <w:rPr>
-          <w:rFonts w:ascii="MS Mincho" w:eastAsia="MS Mincho" w:hAnsi="MS Mincho" w:cs="MS Mincho"/>
-        </w:rPr>
-        <w:t>✓</w:t>
-      </w:r>
-      <w:r>
-        <w:t xml:space="preserve"> updates an object</w:t>
-      </w:r>
-    </w:p>
-    <w:p>
-      <w:pPr>
-        <w:pStyle w:val="Code"/>
-        <w:ind w:left="360"/>
-      </w:pPr>
-      <w:r>
-        <w:t>GET /api/posts/1 200 0.346 ms - 25</w:t>
-      </w:r>
-    </w:p>
-    <w:p>
-      <w:pPr>
-        <w:pStyle w:val="Code"/>
-        <w:ind w:left="360"/>
-      </w:pPr>
-      <w:r>
-        <w:t xml:space="preserve">    </w:t>
-      </w:r>
-      <w:r>
-        <w:rPr>
-          <w:rFonts w:ascii="MS Mincho" w:eastAsia="MS Mincho" w:hAnsi="MS Mincho" w:cs="MS Mincho"/>
-        </w:rPr>
-        <w:t>✓</w:t>
-      </w:r>
-      <w:r>
-        <w:t xml:space="preserve"> checks an updated object</w:t>
-      </w:r>
-    </w:p>
-    <w:p>
-      <w:pPr>
-        <w:pStyle w:val="Code"/>
-        <w:ind w:left="360"/>
-      </w:pPr>
-      <w:r>
-        <w:t>DELETE /api/posts/1 200 0.626 ms - 17</w:t>
-      </w:r>
-    </w:p>
-    <w:p>
-      <w:pPr>
-        <w:pStyle w:val="Code"/>
-        <w:ind w:left="360"/>
-      </w:pPr>
-      <w:r>
-        <w:t xml:space="preserve">    </w:t>
-      </w:r>
-      <w:r>
-        <w:rPr>
-          <w:rFonts w:ascii="MS Mincho" w:eastAsia="MS Mincho" w:hAnsi="MS Mincho" w:cs="MS Mincho"/>
-        </w:rPr>
-        <w:t>✓</w:t>
-      </w:r>
-      <w:r>
-        <w:t xml:space="preserve"> removes an object</w:t>
-      </w:r>
-    </w:p>
-    <w:p>
-      <w:pPr>
-        <w:pStyle w:val="Code"/>
-        <w:ind w:left="360"/>
-      </w:pPr>
-      <w:r>
-        <w:t>GET /api/posts/ 200 0.926 ms - 160</w:t>
-      </w:r>
-    </w:p>
-    <w:p>
-      <w:pPr>
-        <w:pStyle w:val="Code"/>
-        <w:ind w:left="360"/>
-      </w:pPr>
-      <w:r>
-        <w:t xml:space="preserve">    </w:t>
-      </w:r>
-      <w:r>
-        <w:rPr>
-          <w:rFonts w:ascii="MS Mincho" w:eastAsia="MS Mincho" w:hAnsi="MS Mincho" w:cs="MS Mincho"/>
-        </w:rPr>
-        <w:t>✓</w:t>
-      </w:r>
-      <w:r>
-        <w:t xml:space="preserve"> checks an removed object</w:t>
-      </w:r>
-    </w:p>
-    <w:p>
-      <w:pPr>
-        <w:spacing w:before="220"/>
-      </w:pPr>
-      <w:r>
-        <w:t>Another way to test the rest API is to do so manually by using Postman or CURL. Postman is a Chrome app and has a nice user-friendly GUI as shown in the capture below.</w:t>
+      <w:bookmarkEnd w:id="0"/>
+      <w:r>
+        <w:t>GUI as shown in the capture below.</w:t>
       </w:r>
       <w:r>
         <w:t xml:space="preserve"> It is available for </w:t>
@@ -4244,7 +4602,11 @@
         <w:t>.</w:t>
       </w:r>
       <w:r>
-        <w:t xml:space="preserve"> Just remember to start your server first with node </w:t>
+        <w:t xml:space="preserve"> </w:t>
+      </w:r>
+      <w:r>
+        <w:lastRenderedPageBreak/>
+        <w:t xml:space="preserve">Just remember to start your server first with node </w:t>
       </w:r>
       <w:r>
         <w:rPr>
@@ -4275,9 +4637,7 @@
       <w:r>
         <w:rPr>
           <w:noProof/>
-          <w:lang w:eastAsia="zh-CN"/>
-        </w:rPr>
-        <w:lastRenderedPageBreak/>
+        </w:rPr>
         <w:drawing>
           <wp:inline distT="0" distB="0" distL="0" distR="0" wp14:anchorId="380C1EDF" wp14:editId="2D119BA5">
             <wp:extent cx="5931535" cy="3705860"/>
@@ -4363,8 +4723,13 @@
       <w:r>
         <w:t xml:space="preserve"> basic </w:t>
       </w:r>
-      <w:r>
-        <w:t>RESTful API server</w:t>
+      <w:proofErr w:type="spellStart"/>
+      <w:r>
+        <w:t>RESTful</w:t>
+      </w:r>
+      <w:proofErr w:type="spellEnd"/>
+      <w:r>
+        <w:t xml:space="preserve"> API server</w:t>
       </w:r>
     </w:p>
     <w:p>
@@ -4392,6 +4757,146 @@
 <file path=word/numbering.xml><?xml version="1.0" encoding="utf-8"?>
 <w:numbering xmlns:wpc="http://schemas.microsoft.com/office/word/2010/wordprocessingCanvas" xmlns:mo="http://schemas.microsoft.com/office/mac/office/2008/main" xmlns:mc="http://schemas.openxmlformats.org/markup-compatibility/2006" xmlns:mv="urn:schemas-microsoft-com:mac:vml" xmlns:o="urn:schemas-microsoft-com:office:office" xmlns:r="http://schemas.openxmlformats.org/officeDocument/2006/relationships" xmlns:m="http://schemas.openxmlformats.org/officeDocument/2006/math" xmlns:v="urn:schemas-microsoft-com:vml" xmlns:wp14="http://schemas.microsoft.com/office/word/2010/wordprocessingDrawing" xmlns:wp="http://schemas.openxmlformats.org/drawingml/2006/wordprocessingDrawing" xmlns:w10="urn:schemas-microsoft-com:office:word" xmlns:w="http://schemas.openxmlformats.org/wordprocessingml/2006/main" xmlns:w14="http://schemas.microsoft.com/office/word/2010/wordml" xmlns:w15="http://schemas.microsoft.com/office/word/2012/wordml" xmlns:wpg="http://schemas.microsoft.com/office/word/2010/wordprocessingGroup" xmlns:wpi="http://schemas.microsoft.com/office/word/2010/wordprocessingInk" xmlns:wne="http://schemas.microsoft.com/office/word/2006/wordml" xmlns:wps="http://schemas.microsoft.com/office/word/2010/wordprocessingShape" mc:Ignorable="w14 w15 wp14">
   <w:abstractNum w:abstractNumId="0">
+    <w:nsid w:val="FFFFFF1D"/>
+    <w:multiLevelType w:val="multilevel"/>
+    <w:tmpl w:val="3406427C"/>
+    <w:lvl w:ilvl="0">
+      <w:start w:val="1"/>
+      <w:numFmt w:val="bullet"/>
+      <w:lvlText w:val=""/>
+      <w:lvlJc w:val="left"/>
+      <w:pPr>
+        <w:tabs>
+          <w:tab w:val="num" w:pos="0"/>
+        </w:tabs>
+        <w:ind w:left="0" w:firstLine="0"/>
+      </w:pPr>
+      <w:rPr>
+        <w:rFonts w:ascii="Symbol" w:hAnsi="Symbol" w:hint="default"/>
+      </w:rPr>
+    </w:lvl>
+    <w:lvl w:ilvl="1">
+      <w:start w:val="1"/>
+      <w:numFmt w:val="bullet"/>
+      <w:lvlText w:val=""/>
+      <w:lvlJc w:val="left"/>
+      <w:pPr>
+        <w:tabs>
+          <w:tab w:val="num" w:pos="720"/>
+        </w:tabs>
+        <w:ind w:left="1080" w:hanging="360"/>
+      </w:pPr>
+      <w:rPr>
+        <w:rFonts w:ascii="Symbol" w:hAnsi="Symbol" w:hint="default"/>
+      </w:rPr>
+    </w:lvl>
+    <w:lvl w:ilvl="2">
+      <w:start w:val="1"/>
+      <w:numFmt w:val="bullet"/>
+      <w:lvlText w:val="o"/>
+      <w:lvlJc w:val="left"/>
+      <w:pPr>
+        <w:tabs>
+          <w:tab w:val="num" w:pos="1440"/>
+        </w:tabs>
+        <w:ind w:left="1800" w:hanging="360"/>
+      </w:pPr>
+      <w:rPr>
+        <w:rFonts w:ascii="Courier New" w:hAnsi="Courier New" w:cs="Courier New" w:hint="default"/>
+      </w:rPr>
+    </w:lvl>
+    <w:lvl w:ilvl="3">
+      <w:start w:val="1"/>
+      <w:numFmt w:val="bullet"/>
+      <w:lvlText w:val=""/>
+      <w:lvlJc w:val="left"/>
+      <w:pPr>
+        <w:tabs>
+          <w:tab w:val="num" w:pos="2160"/>
+        </w:tabs>
+        <w:ind w:left="2520" w:hanging="360"/>
+      </w:pPr>
+      <w:rPr>
+        <w:rFonts w:ascii="Wingdings" w:hAnsi="Wingdings" w:hint="default"/>
+      </w:rPr>
+    </w:lvl>
+    <w:lvl w:ilvl="4">
+      <w:start w:val="1"/>
+      <w:numFmt w:val="bullet"/>
+      <w:lvlText w:val=""/>
+      <w:lvlJc w:val="left"/>
+      <w:pPr>
+        <w:tabs>
+          <w:tab w:val="num" w:pos="2880"/>
+        </w:tabs>
+        <w:ind w:left="3240" w:hanging="360"/>
+      </w:pPr>
+      <w:rPr>
+        <w:rFonts w:ascii="Wingdings" w:hAnsi="Wingdings" w:hint="default"/>
+      </w:rPr>
+    </w:lvl>
+    <w:lvl w:ilvl="5">
+      <w:start w:val="1"/>
+      <w:numFmt w:val="bullet"/>
+      <w:lvlText w:val=""/>
+      <w:lvlJc w:val="left"/>
+      <w:pPr>
+        <w:tabs>
+          <w:tab w:val="num" w:pos="3600"/>
+        </w:tabs>
+        <w:ind w:left="3960" w:hanging="360"/>
+      </w:pPr>
+      <w:rPr>
+        <w:rFonts w:ascii="Symbol" w:hAnsi="Symbol" w:hint="default"/>
+      </w:rPr>
+    </w:lvl>
+    <w:lvl w:ilvl="6">
+      <w:start w:val="1"/>
+      <w:numFmt w:val="bullet"/>
+      <w:lvlText w:val="o"/>
+      <w:lvlJc w:val="left"/>
+      <w:pPr>
+        <w:tabs>
+          <w:tab w:val="num" w:pos="4320"/>
+        </w:tabs>
+        <w:ind w:left="4680" w:hanging="360"/>
+      </w:pPr>
+      <w:rPr>
+        <w:rFonts w:ascii="Courier New" w:hAnsi="Courier New" w:cs="Courier New" w:hint="default"/>
+      </w:rPr>
+    </w:lvl>
+    <w:lvl w:ilvl="7">
+      <w:start w:val="1"/>
+      <w:numFmt w:val="bullet"/>
+      <w:lvlText w:val=""/>
+      <w:lvlJc w:val="left"/>
+      <w:pPr>
+        <w:tabs>
+          <w:tab w:val="num" w:pos="5040"/>
+        </w:tabs>
+        <w:ind w:left="5400" w:hanging="360"/>
+      </w:pPr>
+      <w:rPr>
+        <w:rFonts w:ascii="Wingdings" w:hAnsi="Wingdings" w:hint="default"/>
+      </w:rPr>
+    </w:lvl>
+    <w:lvl w:ilvl="8">
+      <w:start w:val="1"/>
+      <w:numFmt w:val="bullet"/>
+      <w:lvlText w:val=""/>
+      <w:lvlJc w:val="left"/>
+      <w:pPr>
+        <w:tabs>
+          <w:tab w:val="num" w:pos="5760"/>
+        </w:tabs>
+        <w:ind w:left="6120" w:hanging="360"/>
+      </w:pPr>
+      <w:rPr>
+        <w:rFonts w:ascii="Wingdings" w:hAnsi="Wingdings" w:hint="default"/>
+      </w:rPr>
+    </w:lvl>
+  </w:abstractNum>
+  <w:abstractNum w:abstractNumId="1">
     <w:nsid w:val="02BE5F60"/>
     <w:multiLevelType w:val="hybridMultilevel"/>
     <w:tmpl w:val="99BC3C12"/>
@@ -4477,7 +4982,7 @@
       </w:pPr>
     </w:lvl>
   </w:abstractNum>
-  <w:abstractNum w:abstractNumId="1">
+  <w:abstractNum w:abstractNumId="2">
     <w:nsid w:val="0B392A33"/>
     <w:multiLevelType w:val="hybridMultilevel"/>
     <w:tmpl w:val="02302D6C"/>
@@ -4563,7 +5068,7 @@
       </w:pPr>
     </w:lvl>
   </w:abstractNum>
-  <w:abstractNum w:abstractNumId="2">
+  <w:abstractNum w:abstractNumId="3">
     <w:nsid w:val="1406517C"/>
     <w:multiLevelType w:val="hybridMultilevel"/>
     <w:tmpl w:val="412806FE"/>
@@ -4652,7 +5157,7 @@
       </w:pPr>
     </w:lvl>
   </w:abstractNum>
-  <w:abstractNum w:abstractNumId="3">
+  <w:abstractNum w:abstractNumId="4">
     <w:nsid w:val="1BC452D9"/>
     <w:multiLevelType w:val="hybridMultilevel"/>
     <w:tmpl w:val="1D1C248E"/>
@@ -4765,7 +5270,7 @@
       </w:rPr>
     </w:lvl>
   </w:abstractNum>
-  <w:abstractNum w:abstractNumId="4">
+  <w:abstractNum w:abstractNumId="5">
     <w:nsid w:val="37D65CFF"/>
     <w:multiLevelType w:val="hybridMultilevel"/>
     <w:tmpl w:val="E334E8D4"/>
@@ -4878,7 +5383,7 @@
       </w:rPr>
     </w:lvl>
   </w:abstractNum>
-  <w:abstractNum w:abstractNumId="5">
+  <w:abstractNum w:abstractNumId="6">
     <w:nsid w:val="3DF52049"/>
     <w:multiLevelType w:val="hybridMultilevel"/>
     <w:tmpl w:val="F09AC8DA"/>
@@ -4964,7 +5469,7 @@
       </w:pPr>
     </w:lvl>
   </w:abstractNum>
-  <w:abstractNum w:abstractNumId="6">
+  <w:abstractNum w:abstractNumId="7">
     <w:nsid w:val="4E0440B6"/>
     <w:multiLevelType w:val="hybridMultilevel"/>
     <w:tmpl w:val="949A48CA"/>
@@ -5077,7 +5582,7 @@
       </w:rPr>
     </w:lvl>
   </w:abstractNum>
-  <w:abstractNum w:abstractNumId="7">
+  <w:abstractNum w:abstractNumId="8">
     <w:nsid w:val="510E581F"/>
     <w:multiLevelType w:val="hybridMultilevel"/>
     <w:tmpl w:val="D3DACAB8"/>
@@ -5163,7 +5668,7 @@
       </w:pPr>
     </w:lvl>
   </w:abstractNum>
-  <w:abstractNum w:abstractNumId="8">
+  <w:abstractNum w:abstractNumId="9">
     <w:nsid w:val="54EA6883"/>
     <w:multiLevelType w:val="hybridMultilevel"/>
     <w:tmpl w:val="6D502E2E"/>
@@ -5249,7 +5754,7 @@
       </w:pPr>
     </w:lvl>
   </w:abstractNum>
-  <w:abstractNum w:abstractNumId="9">
+  <w:abstractNum w:abstractNumId="10">
     <w:nsid w:val="55E2761F"/>
     <w:multiLevelType w:val="hybridMultilevel"/>
     <w:tmpl w:val="F154C6B4"/>
@@ -5335,7 +5840,7 @@
       </w:pPr>
     </w:lvl>
   </w:abstractNum>
-  <w:abstractNum w:abstractNumId="10">
+  <w:abstractNum w:abstractNumId="11">
     <w:nsid w:val="632428E8"/>
     <w:multiLevelType w:val="hybridMultilevel"/>
     <w:tmpl w:val="8BCA2768"/>
@@ -5424,7 +5929,7 @@
       </w:pPr>
     </w:lvl>
   </w:abstractNum>
-  <w:abstractNum w:abstractNumId="11">
+  <w:abstractNum w:abstractNumId="12">
     <w:nsid w:val="664C31E5"/>
     <w:multiLevelType w:val="hybridMultilevel"/>
     <w:tmpl w:val="D55CAF1E"/>
@@ -5513,7 +6018,7 @@
       </w:pPr>
     </w:lvl>
   </w:abstractNum>
-  <w:abstractNum w:abstractNumId="12">
+  <w:abstractNum w:abstractNumId="13">
     <w:nsid w:val="78EB23E0"/>
     <w:multiLevelType w:val="hybridMultilevel"/>
     <w:tmpl w:val="92961D4C"/>
@@ -5602,7 +6107,7 @@
       </w:pPr>
     </w:lvl>
   </w:abstractNum>
-  <w:abstractNum w:abstractNumId="13">
+  <w:abstractNum w:abstractNumId="14">
     <w:nsid w:val="7B134960"/>
     <w:multiLevelType w:val="hybridMultilevel"/>
     <w:tmpl w:val="7DA0D5A0"/>
@@ -5715,7 +6220,7 @@
       </w:rPr>
     </w:lvl>
   </w:abstractNum>
-  <w:abstractNum w:abstractNumId="14">
+  <w:abstractNum w:abstractNumId="15">
     <w:nsid w:val="7F507219"/>
     <w:multiLevelType w:val="hybridMultilevel"/>
     <w:tmpl w:val="F3328900"/>
@@ -5802,49 +6307,52 @@
     </w:lvl>
   </w:abstractNum>
   <w:num w:numId="1">
+    <w:abstractNumId w:val="14"/>
+  </w:num>
+  <w:num w:numId="2">
+    <w:abstractNumId w:val="15"/>
+  </w:num>
+  <w:num w:numId="3">
+    <w:abstractNumId w:val="7"/>
+  </w:num>
+  <w:num w:numId="4">
+    <w:abstractNumId w:val="4"/>
+  </w:num>
+  <w:num w:numId="5">
+    <w:abstractNumId w:val="8"/>
+  </w:num>
+  <w:num w:numId="6">
+    <w:abstractNumId w:val="11"/>
+  </w:num>
+  <w:num w:numId="7">
     <w:abstractNumId w:val="13"/>
   </w:num>
-  <w:num w:numId="2">
-    <w:abstractNumId w:val="14"/>
+  <w:num w:numId="8">
+    <w:abstractNumId w:val="1"/>
   </w:num>
-  <w:num w:numId="3">
+  <w:num w:numId="9">
+    <w:abstractNumId w:val="10"/>
+  </w:num>
+  <w:num w:numId="10">
+    <w:abstractNumId w:val="2"/>
+  </w:num>
+  <w:num w:numId="11">
+    <w:abstractNumId w:val="9"/>
+  </w:num>
+  <w:num w:numId="12">
     <w:abstractNumId w:val="6"/>
   </w:num>
-  <w:num w:numId="4">
+  <w:num w:numId="13">
     <w:abstractNumId w:val="3"/>
   </w:num>
-  <w:num w:numId="5">
-    <w:abstractNumId w:val="7"/>
-  </w:num>
-  <w:num w:numId="6">
-    <w:abstractNumId w:val="10"/>
-  </w:num>
-  <w:num w:numId="7">
+  <w:num w:numId="14">
     <w:abstractNumId w:val="12"/>
   </w:num>
-  <w:num w:numId="8">
-    <w:abstractNumId w:val="0"/>
-  </w:num>
-  <w:num w:numId="9">
-    <w:abstractNumId w:val="9"/>
-  </w:num>
-  <w:num w:numId="10">
-    <w:abstractNumId w:val="1"/>
-  </w:num>
-  <w:num w:numId="11">
-    <w:abstractNumId w:val="8"/>
-  </w:num>
-  <w:num w:numId="12">
+  <w:num w:numId="15">
     <w:abstractNumId w:val="5"/>
   </w:num>
-  <w:num w:numId="13">
-    <w:abstractNumId w:val="2"/>
-  </w:num>
-  <w:num w:numId="14">
-    <w:abstractNumId w:val="11"/>
-  </w:num>
-  <w:num w:numId="15">
-    <w:abstractNumId w:val="4"/>
+  <w:num w:numId="16">
+    <w:abstractNumId w:val="0"/>
   </w:num>
 </w:numbering>
 </file>
@@ -6913,7 +7421,7 @@
 </file>
 
 <file path=customXml/itemProps1.xml><?xml version="1.0" encoding="utf-8"?>
-<ds:datastoreItem xmlns:ds="http://schemas.openxmlformats.org/officeDocument/2006/customXml" ds:itemID="{8064AF08-9B2B-C441-8640-D6FCFD44E1BA}">
+<ds:datastoreItem xmlns:ds="http://schemas.openxmlformats.org/officeDocument/2006/customXml" ds:itemID="{CBB00840-0774-C04F-8F38-9114F56CDD80}">
   <ds:schemaRefs>
     <ds:schemaRef ds:uri="http://schemas.openxmlformats.org/officeDocument/2006/bibliography"/>
   </ds:schemaRefs>

</xml_diff>